<commit_message>
Revisión de CP Sprint 3 Agiles
</commit_message>
<xml_diff>
--- a/Documentacion/Testing/Agiles/SPRINT 3/CP Sprint #3.docx
+++ b/Documentacion/Testing/Agiles/SPRINT 3/CP Sprint #3.docx
@@ -180,8 +180,6 @@
               </w:rPr>
               <w:t>Precondiciones</w:t>
             </w:r>
-            <w:bookmarkStart w:id="0" w:name="_GoBack"/>
-            <w:bookmarkEnd w:id="0"/>
           </w:p>
         </w:tc>
         <w:tc>
@@ -437,20 +435,62 @@
               <w:rPr>
                 <w:rFonts w:asciiTheme="majorHAnsi" w:hAnsiTheme="majorHAnsi"/>
               </w:rPr>
-              <w:t>1. El Sistema muestra el formulario de todos los Campeonatos creados.</w:t>
-            </w:r>
-          </w:p>
-          <w:p>
-            <w:pPr>
-              <w:rPr>
-                <w:rFonts w:asciiTheme="majorHAnsi" w:hAnsiTheme="majorHAnsi"/>
-              </w:rPr>
-            </w:pPr>
-            <w:r>
-              <w:rPr>
-                <w:rFonts w:asciiTheme="majorHAnsi" w:hAnsiTheme="majorHAnsi"/>
-              </w:rPr>
-              <w:t xml:space="preserve">2. El Sistema muestra el formulario de </w:t>
+              <w:t xml:space="preserve">1. El Sistema muestra el </w:t>
+            </w:r>
+            <w:commentRangeStart w:id="0"/>
+            <w:r>
+              <w:rPr>
+                <w:rFonts w:asciiTheme="majorHAnsi" w:hAnsiTheme="majorHAnsi"/>
+              </w:rPr>
+              <w:t>formulario</w:t>
+            </w:r>
+            <w:commentRangeEnd w:id="0"/>
+            <w:r>
+              <w:rPr>
+                <w:rStyle w:val="Refdecomentario"/>
+                <w:lang w:val="es-ES"/>
+              </w:rPr>
+              <w:commentReference w:id="0"/>
+            </w:r>
+            <w:r>
+              <w:rPr>
+                <w:rFonts w:asciiTheme="majorHAnsi" w:hAnsiTheme="majorHAnsi"/>
+              </w:rPr>
+              <w:t xml:space="preserve"> de todos los Campeonatos creados.</w:t>
+            </w:r>
+          </w:p>
+          <w:p>
+            <w:pPr>
+              <w:rPr>
+                <w:rFonts w:asciiTheme="majorHAnsi" w:hAnsiTheme="majorHAnsi"/>
+              </w:rPr>
+            </w:pPr>
+            <w:r>
+              <w:rPr>
+                <w:rFonts w:asciiTheme="majorHAnsi" w:hAnsiTheme="majorHAnsi"/>
+              </w:rPr>
+              <w:t xml:space="preserve">2. El Sistema muestra el </w:t>
+            </w:r>
+            <w:commentRangeStart w:id="1"/>
+            <w:r>
+              <w:rPr>
+                <w:rFonts w:asciiTheme="majorHAnsi" w:hAnsiTheme="majorHAnsi"/>
+              </w:rPr>
+              <w:t>formulario</w:t>
+            </w:r>
+            <w:commentRangeEnd w:id="1"/>
+            <w:r>
+              <w:rPr>
+                <w:rStyle w:val="Refdecomentario"/>
+                <w:lang w:val="es-ES"/>
+              </w:rPr>
+              <w:commentReference w:id="1"/>
+            </w:r>
+            <w:r>
+              <w:rPr>
+                <w:rFonts w:asciiTheme="majorHAnsi" w:hAnsiTheme="majorHAnsi"/>
+              </w:rPr>
+              <w:t xml:space="preserve"> de </w:t>
             </w:r>
             <w:r>
               <w:rPr>
@@ -610,7 +650,22 @@
               <w:rPr>
                 <w:rFonts w:asciiTheme="majorHAnsi" w:hAnsiTheme="majorHAnsi"/>
               </w:rPr>
-              <w:t>NO APARECE</w:t>
+              <w:t xml:space="preserve">NO </w:t>
+            </w:r>
+            <w:commentRangeStart w:id="2"/>
+            <w:r>
+              <w:rPr>
+                <w:rFonts w:asciiTheme="majorHAnsi" w:hAnsiTheme="majorHAnsi"/>
+              </w:rPr>
+              <w:t>APARECE</w:t>
+            </w:r>
+            <w:commentRangeEnd w:id="2"/>
+            <w:r>
+              <w:rPr>
+                <w:rStyle w:val="Refdecomentario"/>
+                <w:lang w:val="es-ES"/>
+              </w:rPr>
+              <w:commentReference w:id="2"/>
             </w:r>
             <w:r>
               <w:rPr>
@@ -641,7 +696,28 @@
               <w:rPr>
                 <w:rFonts w:asciiTheme="majorHAnsi" w:hAnsiTheme="majorHAnsi"/>
               </w:rPr>
-              <w:t>1. El Sistema muestra el formulario de todos los Campeonatos creados.</w:t>
+              <w:t xml:space="preserve">1. El Sistema muestra el </w:t>
+            </w:r>
+            <w:commentRangeStart w:id="3"/>
+            <w:r>
+              <w:rPr>
+                <w:rFonts w:asciiTheme="majorHAnsi" w:hAnsiTheme="majorHAnsi"/>
+              </w:rPr>
+              <w:t xml:space="preserve">formulario </w:t>
+            </w:r>
+            <w:commentRangeEnd w:id="3"/>
+            <w:r>
+              <w:rPr>
+                <w:rStyle w:val="Refdecomentario"/>
+                <w:lang w:val="es-ES"/>
+              </w:rPr>
+              <w:commentReference w:id="3"/>
+            </w:r>
+            <w:r>
+              <w:rPr>
+                <w:rFonts w:asciiTheme="majorHAnsi" w:hAnsiTheme="majorHAnsi"/>
+              </w:rPr>
+              <w:t>de todos los Campeonatos creados.</w:t>
             </w:r>
           </w:p>
           <w:p>
@@ -709,15 +785,227 @@
                 <w:b/>
                 <w:color w:val="00B050"/>
               </w:rPr>
-              <w:t>Cargar Resultados</w:t>
-            </w:r>
+              <w:t>Cargar Resultados de un Campeonato Sin Diagramación</w:t>
+            </w:r>
+          </w:p>
+        </w:tc>
+        <w:tc>
+          <w:tcPr>
+            <w:tcW w:w="4517" w:type="dxa"/>
+          </w:tcPr>
+          <w:p>
+            <w:pPr>
+              <w:rPr>
+                <w:rFonts w:asciiTheme="majorHAnsi" w:hAnsiTheme="majorHAnsi"/>
+              </w:rPr>
+            </w:pPr>
+            <w:r>
+              <w:rPr>
+                <w:rFonts w:asciiTheme="majorHAnsi" w:hAnsiTheme="majorHAnsi"/>
+              </w:rPr>
+              <w:t xml:space="preserve">-El Campeonato "El único Héroe" se encuentra cargado. </w:t>
+            </w:r>
+          </w:p>
+          <w:p>
+            <w:pPr>
+              <w:rPr>
+                <w:rFonts w:asciiTheme="majorHAnsi" w:hAnsiTheme="majorHAnsi"/>
+              </w:rPr>
+            </w:pPr>
+            <w:r>
+              <w:rPr>
+                <w:rFonts w:asciiTheme="majorHAnsi" w:hAnsiTheme="majorHAnsi"/>
+              </w:rPr>
+              <w:t>-</w:t>
+            </w:r>
+            <w:r>
+              <w:rPr>
+                <w:rFonts w:asciiTheme="majorHAnsi" w:hAnsiTheme="majorHAnsi"/>
+              </w:rPr>
+              <w:t xml:space="preserve"> El Campeonato "El único Héroe"</w:t>
+            </w:r>
+            <w:r>
+              <w:rPr>
+                <w:rFonts w:asciiTheme="majorHAnsi" w:hAnsiTheme="majorHAnsi"/>
+              </w:rPr>
+              <w:t xml:space="preserve"> NO se encuentra Diagramado</w:t>
+            </w:r>
+            <w:r>
+              <w:rPr>
+                <w:rFonts w:asciiTheme="majorHAnsi" w:hAnsiTheme="majorHAnsi"/>
+              </w:rPr>
+              <w:t>.</w:t>
+            </w:r>
+          </w:p>
+          <w:p>
+            <w:pPr>
+              <w:rPr>
+                <w:rFonts w:asciiTheme="majorHAnsi" w:hAnsiTheme="majorHAnsi"/>
+              </w:rPr>
+            </w:pPr>
+          </w:p>
+        </w:tc>
+        <w:tc>
+          <w:tcPr>
+            <w:tcW w:w="3339" w:type="dxa"/>
+          </w:tcPr>
+          <w:p>
+            <w:pPr>
+              <w:rPr>
+                <w:rFonts w:asciiTheme="majorHAnsi" w:hAnsiTheme="majorHAnsi"/>
+              </w:rPr>
+            </w:pPr>
+            <w:r>
+              <w:rPr>
+                <w:rFonts w:asciiTheme="majorHAnsi" w:hAnsiTheme="majorHAnsi"/>
+              </w:rPr>
+              <w:t>1. Se selecciona del Menú la opción "Campeonatos".</w:t>
+            </w:r>
+          </w:p>
+          <w:p>
+            <w:pPr>
+              <w:rPr>
+                <w:rFonts w:asciiTheme="majorHAnsi" w:hAnsiTheme="majorHAnsi"/>
+              </w:rPr>
+            </w:pPr>
+            <w:r>
+              <w:rPr>
+                <w:rFonts w:asciiTheme="majorHAnsi" w:hAnsiTheme="majorHAnsi"/>
+              </w:rPr>
+              <w:t xml:space="preserve">2. </w:t>
+            </w:r>
+            <w:r>
+              <w:rPr>
+                <w:rFonts w:asciiTheme="majorHAnsi" w:hAnsiTheme="majorHAnsi"/>
+              </w:rPr>
+              <w:t>La opción “Cargar Resultados”</w:t>
+            </w:r>
+            <w:r>
+              <w:rPr>
+                <w:rFonts w:asciiTheme="majorHAnsi" w:hAnsiTheme="majorHAnsi"/>
+              </w:rPr>
+              <w:t xml:space="preserve"> NO APARECE</w:t>
+            </w:r>
+            <w:r>
+              <w:rPr>
+                <w:rFonts w:asciiTheme="majorHAnsi" w:hAnsiTheme="majorHAnsi"/>
+              </w:rPr>
+              <w:t>.</w:t>
+            </w:r>
+          </w:p>
+          <w:p>
+            <w:pPr>
+              <w:rPr>
+                <w:rFonts w:asciiTheme="majorHAnsi" w:hAnsiTheme="majorHAnsi"/>
+              </w:rPr>
+            </w:pPr>
+          </w:p>
+        </w:tc>
+        <w:tc>
+          <w:tcPr>
+            <w:tcW w:w="2630" w:type="dxa"/>
+          </w:tcPr>
+          <w:p>
+            <w:pPr>
+              <w:rPr>
+                <w:rFonts w:asciiTheme="majorHAnsi" w:hAnsiTheme="majorHAnsi"/>
+              </w:rPr>
+            </w:pPr>
+            <w:r>
+              <w:rPr>
+                <w:rFonts w:asciiTheme="majorHAnsi" w:hAnsiTheme="majorHAnsi"/>
+              </w:rPr>
+              <w:t xml:space="preserve">1. El Sistema muestra el </w:t>
+            </w:r>
+            <w:commentRangeStart w:id="4"/>
+            <w:r>
+              <w:rPr>
+                <w:rFonts w:asciiTheme="majorHAnsi" w:hAnsiTheme="majorHAnsi"/>
+              </w:rPr>
+              <w:t>formulario</w:t>
+            </w:r>
+            <w:commentRangeEnd w:id="4"/>
+            <w:r>
+              <w:rPr>
+                <w:rStyle w:val="Refdecomentario"/>
+                <w:lang w:val="es-ES"/>
+              </w:rPr>
+              <w:commentReference w:id="4"/>
+            </w:r>
+            <w:r>
+              <w:rPr>
+                <w:rFonts w:asciiTheme="majorHAnsi" w:hAnsiTheme="majorHAnsi"/>
+              </w:rPr>
+              <w:t xml:space="preserve"> de todos los Campeonatos creados.</w:t>
+            </w:r>
+          </w:p>
+          <w:p>
+            <w:pPr>
+              <w:rPr>
+                <w:rFonts w:asciiTheme="majorHAnsi" w:hAnsiTheme="majorHAnsi"/>
+              </w:rPr>
+            </w:pPr>
+            <w:r>
+              <w:rPr>
+                <w:rFonts w:asciiTheme="majorHAnsi" w:hAnsiTheme="majorHAnsi"/>
+              </w:rPr>
+              <w:t xml:space="preserve">2. </w:t>
+            </w:r>
+            <w:r>
+              <w:rPr>
+                <w:rFonts w:asciiTheme="majorHAnsi" w:hAnsiTheme="majorHAnsi"/>
+              </w:rPr>
+              <w:t>El sistema muestra habilitado sólo la opción “Generar Fixture”.</w:t>
+            </w:r>
+          </w:p>
+          <w:p>
+            <w:pPr>
+              <w:rPr>
+                <w:rFonts w:asciiTheme="majorHAnsi" w:hAnsiTheme="majorHAnsi"/>
+              </w:rPr>
+            </w:pPr>
+          </w:p>
+        </w:tc>
+      </w:tr>
+      <w:tr>
+        <w:tc>
+          <w:tcPr>
+            <w:tcW w:w="886" w:type="dxa"/>
+            <w:shd w:val="clear" w:color="auto" w:fill="BFBFBF" w:themeFill="background1" w:themeFillShade="BF"/>
+          </w:tcPr>
+          <w:p>
+            <w:pPr>
+              <w:rPr>
+                <w:rFonts w:asciiTheme="majorHAnsi" w:hAnsiTheme="majorHAnsi"/>
+              </w:rPr>
+            </w:pPr>
+            <w:r>
+              <w:rPr>
+                <w:rFonts w:asciiTheme="majorHAnsi" w:hAnsiTheme="majorHAnsi"/>
+              </w:rPr>
+              <w:lastRenderedPageBreak/>
+              <w:t>TC_004</w:t>
+            </w:r>
+          </w:p>
+        </w:tc>
+        <w:tc>
+          <w:tcPr>
+            <w:tcW w:w="1793" w:type="dxa"/>
+          </w:tcPr>
+          <w:p>
+            <w:pPr>
+              <w:rPr>
+                <w:rFonts w:asciiTheme="majorHAnsi" w:hAnsiTheme="majorHAnsi"/>
+                <w:color w:val="9CC2E5" w:themeColor="accent1" w:themeTint="99"/>
+              </w:rPr>
+            </w:pPr>
             <w:r>
               <w:rPr>
                 <w:rFonts w:asciiTheme="majorHAnsi" w:hAnsiTheme="majorHAnsi"/>
                 <w:b/>
                 <w:color w:val="00B050"/>
               </w:rPr>
-              <w:t xml:space="preserve"> de un Campeonato Sin Diagramación</w:t>
+              <w:t>Cargar Resultados con Datos Válidos y todas las fechas</w:t>
             </w:r>
           </w:p>
         </w:tc>
@@ -760,7 +1048,7 @@
               <w:rPr>
                 <w:rFonts w:asciiTheme="majorHAnsi" w:hAnsiTheme="majorHAnsi"/>
               </w:rPr>
-              <w:t xml:space="preserve"> NO se encuentra Diagramado</w:t>
+              <w:t xml:space="preserve"> se encuentra Diagramado</w:t>
             </w:r>
             <w:r>
               <w:rPr>
@@ -776,6 +1064,13 @@
               </w:rPr>
             </w:pPr>
           </w:p>
+          <w:p>
+            <w:pPr>
+              <w:rPr>
+                <w:rFonts w:asciiTheme="majorHAnsi" w:hAnsiTheme="majorHAnsi"/>
+              </w:rPr>
+            </w:pPr>
+          </w:p>
         </w:tc>
         <w:tc>
           <w:tcPr>
@@ -804,45 +1099,58 @@
               <w:rPr>
                 <w:rFonts w:asciiTheme="majorHAnsi" w:hAnsiTheme="majorHAnsi"/>
               </w:rPr>
-              <w:t xml:space="preserve">2. </w:t>
-            </w:r>
-            <w:r>
-              <w:rPr>
-                <w:rFonts w:asciiTheme="majorHAnsi" w:hAnsiTheme="majorHAnsi"/>
-              </w:rPr>
-              <w:t>La opción “</w:t>
-            </w:r>
-            <w:r>
-              <w:rPr>
-                <w:rFonts w:asciiTheme="majorHAnsi" w:hAnsiTheme="majorHAnsi"/>
-              </w:rPr>
-              <w:t>Cargar Resultados</w:t>
-            </w:r>
-            <w:r>
-              <w:rPr>
-                <w:rFonts w:asciiTheme="majorHAnsi" w:hAnsiTheme="majorHAnsi"/>
-              </w:rPr>
-              <w:t>”</w:t>
-            </w:r>
-            <w:r>
-              <w:rPr>
-                <w:rFonts w:asciiTheme="majorHAnsi" w:hAnsiTheme="majorHAnsi"/>
-              </w:rPr>
-              <w:t xml:space="preserve"> NO APARECE</w:t>
-            </w:r>
-            <w:r>
-              <w:rPr>
-                <w:rFonts w:asciiTheme="majorHAnsi" w:hAnsiTheme="majorHAnsi"/>
-              </w:rPr>
-              <w:t>.</w:t>
-            </w:r>
-          </w:p>
-          <w:p>
-            <w:pPr>
-              <w:rPr>
-                <w:rFonts w:asciiTheme="majorHAnsi" w:hAnsiTheme="majorHAnsi"/>
-              </w:rPr>
-            </w:pPr>
+              <w:t>2. Se selec</w:t>
+            </w:r>
+            <w:r>
+              <w:rPr>
+                <w:rFonts w:asciiTheme="majorHAnsi" w:hAnsiTheme="majorHAnsi"/>
+              </w:rPr>
+              <w:t>ciona la opción “Generar Resultados</w:t>
+            </w:r>
+            <w:r>
+              <w:rPr>
+                <w:rFonts w:asciiTheme="majorHAnsi" w:hAnsiTheme="majorHAnsi"/>
+              </w:rPr>
+              <w:t>” del campeonato “El único héroe”.</w:t>
+            </w:r>
+          </w:p>
+          <w:p>
+            <w:pPr>
+              <w:rPr>
+                <w:rFonts w:asciiTheme="majorHAnsi" w:hAnsiTheme="majorHAnsi"/>
+              </w:rPr>
+            </w:pPr>
+            <w:r>
+              <w:rPr>
+                <w:rFonts w:asciiTheme="majorHAnsi" w:hAnsiTheme="majorHAnsi"/>
+              </w:rPr>
+              <w:t xml:space="preserve">3. </w:t>
+            </w:r>
+            <w:r>
+              <w:rPr>
+                <w:rFonts w:asciiTheme="majorHAnsi" w:hAnsiTheme="majorHAnsi"/>
+              </w:rPr>
+              <w:t>Para cada fecha, se ingresa el resultado de cada partido de la fecha (goles de los dos equipos). Los goles son valores enteros positivos.</w:t>
+            </w:r>
+            <w:r>
+              <w:rPr>
+                <w:rFonts w:asciiTheme="majorHAnsi" w:hAnsiTheme="majorHAnsi"/>
+              </w:rPr>
+              <w:t xml:space="preserve"> (3 - 2)</w:t>
+            </w:r>
+          </w:p>
+          <w:p>
+            <w:pPr>
+              <w:rPr>
+                <w:rFonts w:asciiTheme="majorHAnsi" w:hAnsiTheme="majorHAnsi"/>
+              </w:rPr>
+            </w:pPr>
+            <w:r>
+              <w:rPr>
+                <w:rFonts w:asciiTheme="majorHAnsi" w:hAnsiTheme="majorHAnsi"/>
+              </w:rPr>
+              <w:t>4. Se selecciona la opción “Guardar”</w:t>
+            </w:r>
           </w:p>
         </w:tc>
         <w:tc>
@@ -872,21 +1180,27 @@
               <w:rPr>
                 <w:rFonts w:asciiTheme="majorHAnsi" w:hAnsiTheme="majorHAnsi"/>
               </w:rPr>
-              <w:t xml:space="preserve">2. </w:t>
-            </w:r>
-            <w:r>
-              <w:rPr>
-                <w:rFonts w:asciiTheme="majorHAnsi" w:hAnsiTheme="majorHAnsi"/>
-              </w:rPr>
-              <w:t>El sistema muestra habilitado sólo la opción “Generar Fixture”.</w:t>
-            </w:r>
-          </w:p>
-          <w:p>
-            <w:pPr>
-              <w:rPr>
-                <w:rFonts w:asciiTheme="majorHAnsi" w:hAnsiTheme="majorHAnsi"/>
-              </w:rPr>
-            </w:pPr>
+              <w:t xml:space="preserve">2. El Sistema </w:t>
+            </w:r>
+            <w:r>
+              <w:rPr>
+                <w:rFonts w:asciiTheme="majorHAnsi" w:hAnsiTheme="majorHAnsi"/>
+              </w:rPr>
+              <w:t>muestra el formulario “Resultados”.</w:t>
+            </w:r>
+          </w:p>
+          <w:p>
+            <w:pPr>
+              <w:rPr>
+                <w:rFonts w:asciiTheme="majorHAnsi" w:hAnsiTheme="majorHAnsi"/>
+              </w:rPr>
+            </w:pPr>
+            <w:r>
+              <w:rPr>
+                <w:rFonts w:asciiTheme="majorHAnsi" w:hAnsiTheme="majorHAnsi"/>
+              </w:rPr>
+              <w:t>4. El sistema muestra el resultado “Resultado guardado con éxito”.</w:t>
+            </w:r>
           </w:p>
         </w:tc>
       </w:tr>
@@ -906,8 +1220,7 @@
               <w:rPr>
                 <w:rFonts w:asciiTheme="majorHAnsi" w:hAnsiTheme="majorHAnsi"/>
               </w:rPr>
-              <w:lastRenderedPageBreak/>
-              <w:t>TC_004</w:t>
+              <w:t>TC_005</w:t>
             </w:r>
           </w:p>
         </w:tc>
@@ -917,18 +1230,35 @@
           </w:tcPr>
           <w:p>
             <w:pPr>
-              <w:rPr>
-                <w:rFonts w:asciiTheme="majorHAnsi" w:hAnsiTheme="majorHAnsi"/>
-                <w:color w:val="9CC2E5" w:themeColor="accent1" w:themeTint="99"/>
-              </w:rPr>
-            </w:pPr>
-            <w:r>
               <w:rPr>
                 <w:rFonts w:asciiTheme="majorHAnsi" w:hAnsiTheme="majorHAnsi"/>
                 <w:b/>
                 <w:color w:val="00B050"/>
               </w:rPr>
-              <w:t>Cargar Resultados con Datos Válidos y todas las fechas</w:t>
+            </w:pPr>
+            <w:r>
+              <w:rPr>
+                <w:rFonts w:asciiTheme="majorHAnsi" w:hAnsiTheme="majorHAnsi"/>
+                <w:b/>
+                <w:color w:val="00B050"/>
+              </w:rPr>
+              <w:t>Cargar Resultados con Datos Inválidos</w:t>
+            </w:r>
+          </w:p>
+          <w:p>
+            <w:pPr>
+              <w:rPr>
+                <w:rFonts w:asciiTheme="majorHAnsi" w:hAnsiTheme="majorHAnsi"/>
+                <w:color w:val="00B050"/>
+              </w:rPr>
+            </w:pPr>
+            <w:r>
+              <w:rPr>
+                <w:rFonts w:asciiTheme="majorHAnsi" w:hAnsiTheme="majorHAnsi"/>
+                <w:b/>
+                <w:color w:val="00B050"/>
+              </w:rPr>
+              <w:t>(Goles: números decimales)</w:t>
             </w:r>
           </w:p>
         </w:tc>
@@ -987,13 +1317,6 @@
               </w:rPr>
             </w:pPr>
           </w:p>
-          <w:p>
-            <w:pPr>
-              <w:rPr>
-                <w:rFonts w:asciiTheme="majorHAnsi" w:hAnsiTheme="majorHAnsi"/>
-              </w:rPr>
-            </w:pPr>
-          </w:p>
         </w:tc>
         <w:tc>
           <w:tcPr>
@@ -1028,13 +1351,7 @@
               <w:rPr>
                 <w:rFonts w:asciiTheme="majorHAnsi" w:hAnsiTheme="majorHAnsi"/>
               </w:rPr>
-              <w:t>cion</w:t>
-            </w:r>
-            <w:r>
-              <w:rPr>
-                <w:rFonts w:asciiTheme="majorHAnsi" w:hAnsiTheme="majorHAnsi"/>
-              </w:rPr>
-              <w:t>a la opción “Generar Resultados</w:t>
+              <w:t>ciona la opción “Generar Resultados</w:t>
             </w:r>
             <w:r>
               <w:rPr>
@@ -1059,13 +1376,7 @@
               <w:rPr>
                 <w:rFonts w:asciiTheme="majorHAnsi" w:hAnsiTheme="majorHAnsi"/>
               </w:rPr>
-              <w:t>Para cada fecha, se ingresa el resultado de cada partido de la fecha (goles de los dos equipos). Los goles son valores enteros positivos.</w:t>
-            </w:r>
-            <w:r>
-              <w:rPr>
-                <w:rFonts w:asciiTheme="majorHAnsi" w:hAnsiTheme="majorHAnsi"/>
-              </w:rPr>
-              <w:t xml:space="preserve"> (3 - 2)</w:t>
+              <w:t>Para cada fecha, se ingresa el resultado de cada partido de la fecha (goles de los dos equipos). Los goles ingresados para algún partido son (4,5 – 5,5)</w:t>
             </w:r>
           </w:p>
           <w:p>
@@ -1128,7 +1439,7 @@
               <w:rPr>
                 <w:rFonts w:asciiTheme="majorHAnsi" w:hAnsiTheme="majorHAnsi"/>
               </w:rPr>
-              <w:t>4. El sistema muestra el resultado “Resultado guardado con éxito”.</w:t>
+              <w:t>4. El sistema muestra el resultado “Los goles deben ser valores enteros positivos”.</w:t>
             </w:r>
           </w:p>
         </w:tc>
@@ -1149,7 +1460,7 @@
               <w:rPr>
                 <w:rFonts w:asciiTheme="majorHAnsi" w:hAnsiTheme="majorHAnsi"/>
               </w:rPr>
-              <w:t>TC_005</w:t>
+              <w:t>TC_006</w:t>
             </w:r>
           </w:p>
         </w:tc>
@@ -1187,7 +1498,7 @@
                 <w:b/>
                 <w:color w:val="00B050"/>
               </w:rPr>
-              <w:t>(Goles: números decimales)</w:t>
+              <w:t>(Goles: números negativos)</w:t>
             </w:r>
           </w:p>
         </w:tc>
@@ -1280,13 +1591,7 @@
               <w:rPr>
                 <w:rFonts w:asciiTheme="majorHAnsi" w:hAnsiTheme="majorHAnsi"/>
               </w:rPr>
-              <w:t>cion</w:t>
-            </w:r>
-            <w:r>
-              <w:rPr>
-                <w:rFonts w:asciiTheme="majorHAnsi" w:hAnsiTheme="majorHAnsi"/>
-              </w:rPr>
-              <w:t>a la opción “Generar Resultados</w:t>
+              <w:t>ciona la opción “Generar Resultados</w:t>
             </w:r>
             <w:r>
               <w:rPr>
@@ -1311,7 +1616,14 @@
               <w:rPr>
                 <w:rFonts w:asciiTheme="majorHAnsi" w:hAnsiTheme="majorHAnsi"/>
               </w:rPr>
-              <w:t>Para cada fecha, se ingresa el resultado de cada partido de la fecha (goles de los dos equipos). Los goles ingresados para algún partido son (4,5 – 5,5)</w:t>
+              <w:t xml:space="preserve">Para cada fecha, se ingresa el resultado de cada partido de la </w:t>
+            </w:r>
+            <w:r>
+              <w:rPr>
+                <w:rFonts w:asciiTheme="majorHAnsi" w:hAnsiTheme="majorHAnsi"/>
+              </w:rPr>
+              <w:lastRenderedPageBreak/>
+              <w:t>fecha (goles de los dos equipos). Los goles ingresados para algún partido son ((-4) – (-6))</w:t>
             </w:r>
           </w:p>
           <w:p>
@@ -1326,6 +1638,12 @@
               </w:rPr>
               <w:t>4. Se selecciona la opción “Guardar”</w:t>
             </w:r>
+            <w:r>
+              <w:rPr>
+                <w:rFonts w:asciiTheme="majorHAnsi" w:hAnsiTheme="majorHAnsi"/>
+              </w:rPr>
+              <w:t xml:space="preserve"> </w:t>
+            </w:r>
           </w:p>
         </w:tc>
         <w:tc>
@@ -1342,6 +1660,7 @@
               <w:rPr>
                 <w:rFonts w:asciiTheme="majorHAnsi" w:hAnsiTheme="majorHAnsi"/>
               </w:rPr>
+              <w:lastRenderedPageBreak/>
               <w:t>1. El Sistema muestra el formulario de todos los Campeonatos creados.</w:t>
             </w:r>
           </w:p>
@@ -1374,19 +1693,14 @@
               <w:rPr>
                 <w:rFonts w:asciiTheme="majorHAnsi" w:hAnsiTheme="majorHAnsi"/>
               </w:rPr>
-              <w:t>4. El sistema muestra el resultado “</w:t>
-            </w:r>
-            <w:r>
-              <w:rPr>
-                <w:rFonts w:asciiTheme="majorHAnsi" w:hAnsiTheme="majorHAnsi"/>
-              </w:rPr>
-              <w:t>Los goles deben ser valores enteros positivos</w:t>
-            </w:r>
-            <w:r>
-              <w:rPr>
-                <w:rFonts w:asciiTheme="majorHAnsi" w:hAnsiTheme="majorHAnsi"/>
-              </w:rPr>
-              <w:t>”.</w:t>
+              <w:t xml:space="preserve">4. El sistema muestra el resultado “Los goles deben </w:t>
+            </w:r>
+            <w:r>
+              <w:rPr>
+                <w:rFonts w:asciiTheme="majorHAnsi" w:hAnsiTheme="majorHAnsi"/>
+              </w:rPr>
+              <w:lastRenderedPageBreak/>
+              <w:t>ser valores enteros positivos”.</w:t>
             </w:r>
           </w:p>
         </w:tc>
@@ -1407,7 +1721,8 @@
               <w:rPr>
                 <w:rFonts w:asciiTheme="majorHAnsi" w:hAnsiTheme="majorHAnsi"/>
               </w:rPr>
-              <w:t>TC_006</w:t>
+              <w:lastRenderedPageBreak/>
+              <w:t>TC_007</w:t>
             </w:r>
           </w:p>
         </w:tc>
@@ -1436,32 +1751,272 @@
             <w:pPr>
               <w:rPr>
                 <w:rFonts w:asciiTheme="majorHAnsi" w:hAnsiTheme="majorHAnsi"/>
-                <w:color w:val="00B050"/>
-              </w:rPr>
-            </w:pPr>
-            <w:r>
-              <w:rPr>
-                <w:rFonts w:asciiTheme="majorHAnsi" w:hAnsiTheme="majorHAnsi"/>
                 <w:b/>
                 <w:color w:val="00B050"/>
               </w:rPr>
-              <w:t>(Goles: n</w:t>
-            </w:r>
+            </w:pPr>
             <w:r>
               <w:rPr>
                 <w:rFonts w:asciiTheme="majorHAnsi" w:hAnsiTheme="majorHAnsi"/>
                 <w:b/>
                 <w:color w:val="00B050"/>
               </w:rPr>
-              <w:t>úmeros negativos</w:t>
-            </w:r>
-            <w:r>
+              <w:t>(Goles: letras y/o símbolos)</w:t>
+            </w:r>
+          </w:p>
+        </w:tc>
+        <w:tc>
+          <w:tcPr>
+            <w:tcW w:w="4517" w:type="dxa"/>
+          </w:tcPr>
+          <w:p>
+            <w:pPr>
+              <w:rPr>
+                <w:rFonts w:asciiTheme="majorHAnsi" w:hAnsiTheme="majorHAnsi"/>
+              </w:rPr>
+            </w:pPr>
+            <w:r>
+              <w:rPr>
+                <w:rFonts w:asciiTheme="majorHAnsi" w:hAnsiTheme="majorHAnsi"/>
+              </w:rPr>
+              <w:t xml:space="preserve">-El Campeonato "El único Héroe" se encuentra cargado. </w:t>
+            </w:r>
+          </w:p>
+          <w:p>
+            <w:pPr>
+              <w:rPr>
+                <w:rFonts w:asciiTheme="majorHAnsi" w:hAnsiTheme="majorHAnsi"/>
+              </w:rPr>
+            </w:pPr>
+            <w:r>
+              <w:rPr>
+                <w:rFonts w:asciiTheme="majorHAnsi" w:hAnsiTheme="majorHAnsi"/>
+              </w:rPr>
+              <w:t>-</w:t>
+            </w:r>
+            <w:r>
+              <w:rPr>
+                <w:rFonts w:asciiTheme="majorHAnsi" w:hAnsiTheme="majorHAnsi"/>
+              </w:rPr>
+              <w:t xml:space="preserve"> El Campeonato "El único Héroe"</w:t>
+            </w:r>
+            <w:r>
+              <w:rPr>
+                <w:rFonts w:asciiTheme="majorHAnsi" w:hAnsiTheme="majorHAnsi"/>
+              </w:rPr>
+              <w:t xml:space="preserve"> se encuentra Diagramado</w:t>
+            </w:r>
+            <w:r>
+              <w:rPr>
+                <w:rFonts w:asciiTheme="majorHAnsi" w:hAnsiTheme="majorHAnsi"/>
+              </w:rPr>
+              <w:t>.</w:t>
+            </w:r>
+          </w:p>
+          <w:p>
+            <w:pPr>
+              <w:rPr>
+                <w:rFonts w:asciiTheme="majorHAnsi" w:hAnsiTheme="majorHAnsi"/>
+              </w:rPr>
+            </w:pPr>
+          </w:p>
+          <w:p>
+            <w:pPr>
+              <w:rPr>
+                <w:rFonts w:asciiTheme="majorHAnsi" w:hAnsiTheme="majorHAnsi"/>
+              </w:rPr>
+            </w:pPr>
+          </w:p>
+        </w:tc>
+        <w:tc>
+          <w:tcPr>
+            <w:tcW w:w="3339" w:type="dxa"/>
+          </w:tcPr>
+          <w:p>
+            <w:pPr>
+              <w:rPr>
+                <w:rFonts w:asciiTheme="majorHAnsi" w:hAnsiTheme="majorHAnsi"/>
+              </w:rPr>
+            </w:pPr>
+            <w:r>
+              <w:rPr>
+                <w:rFonts w:asciiTheme="majorHAnsi" w:hAnsiTheme="majorHAnsi"/>
+              </w:rPr>
+              <w:t>1. Se selecciona del Menú la opción "Campeonatos".</w:t>
+            </w:r>
+          </w:p>
+          <w:p>
+            <w:pPr>
+              <w:rPr>
+                <w:rFonts w:asciiTheme="majorHAnsi" w:hAnsiTheme="majorHAnsi"/>
+              </w:rPr>
+            </w:pPr>
+            <w:r>
+              <w:rPr>
+                <w:rFonts w:asciiTheme="majorHAnsi" w:hAnsiTheme="majorHAnsi"/>
+              </w:rPr>
+              <w:t>2. Se selec</w:t>
+            </w:r>
+            <w:r>
+              <w:rPr>
+                <w:rFonts w:asciiTheme="majorHAnsi" w:hAnsiTheme="majorHAnsi"/>
+              </w:rPr>
+              <w:t>ciona la opción “Generar Resultados</w:t>
+            </w:r>
+            <w:r>
+              <w:rPr>
+                <w:rFonts w:asciiTheme="majorHAnsi" w:hAnsiTheme="majorHAnsi"/>
+              </w:rPr>
+              <w:t>” del campeonato “El único héroe”.</w:t>
+            </w:r>
+          </w:p>
+          <w:p>
+            <w:pPr>
+              <w:rPr>
+                <w:rFonts w:asciiTheme="majorHAnsi" w:hAnsiTheme="majorHAnsi"/>
+              </w:rPr>
+            </w:pPr>
+            <w:r>
+              <w:rPr>
+                <w:rFonts w:asciiTheme="majorHAnsi" w:hAnsiTheme="majorHAnsi"/>
+              </w:rPr>
+              <w:t xml:space="preserve">3. </w:t>
+            </w:r>
+            <w:r>
+              <w:rPr>
+                <w:rFonts w:asciiTheme="majorHAnsi" w:hAnsiTheme="majorHAnsi"/>
+              </w:rPr>
+              <w:t>Para cada fecha, se ingresa el resultado de cada partido de la fecha (goles de los dos equipos). Los goles ingresados para algún partido son (b( – n&amp;/)</w:t>
+            </w:r>
+          </w:p>
+          <w:p>
+            <w:pPr>
+              <w:rPr>
+                <w:rFonts w:asciiTheme="majorHAnsi" w:hAnsiTheme="majorHAnsi"/>
+              </w:rPr>
+            </w:pPr>
+            <w:r>
+              <w:rPr>
+                <w:rFonts w:asciiTheme="majorHAnsi" w:hAnsiTheme="majorHAnsi"/>
+              </w:rPr>
+              <w:t>4. Se selecciona la opción “Guardar”</w:t>
+            </w:r>
+            <w:r>
+              <w:rPr>
+                <w:rFonts w:asciiTheme="majorHAnsi" w:hAnsiTheme="majorHAnsi"/>
+              </w:rPr>
+              <w:t xml:space="preserve"> </w:t>
+            </w:r>
+          </w:p>
+        </w:tc>
+        <w:tc>
+          <w:tcPr>
+            <w:tcW w:w="2630" w:type="dxa"/>
+          </w:tcPr>
+          <w:p>
+            <w:pPr>
+              <w:rPr>
+                <w:rFonts w:asciiTheme="majorHAnsi" w:hAnsiTheme="majorHAnsi"/>
+              </w:rPr>
+            </w:pPr>
+            <w:r>
+              <w:rPr>
+                <w:rFonts w:asciiTheme="majorHAnsi" w:hAnsiTheme="majorHAnsi"/>
+              </w:rPr>
+              <w:t>1. El Sistema muestra el formulario de todos los Campeonatos creados.</w:t>
+            </w:r>
+          </w:p>
+          <w:p>
+            <w:pPr>
+              <w:rPr>
+                <w:rFonts w:asciiTheme="majorHAnsi" w:hAnsiTheme="majorHAnsi"/>
+              </w:rPr>
+            </w:pPr>
+            <w:r>
+              <w:rPr>
+                <w:rFonts w:asciiTheme="majorHAnsi" w:hAnsiTheme="majorHAnsi"/>
+              </w:rPr>
+              <w:t xml:space="preserve">2. El Sistema </w:t>
+            </w:r>
+            <w:r>
+              <w:rPr>
+                <w:rFonts w:asciiTheme="majorHAnsi" w:hAnsiTheme="majorHAnsi"/>
+              </w:rPr>
+              <w:t>muestra el formulario “Resultados”.</w:t>
+            </w:r>
+          </w:p>
+          <w:p>
+            <w:pPr>
+              <w:rPr>
+                <w:rFonts w:asciiTheme="majorHAnsi" w:hAnsiTheme="majorHAnsi"/>
+              </w:rPr>
+            </w:pPr>
+            <w:r>
+              <w:rPr>
+                <w:rFonts w:asciiTheme="majorHAnsi" w:hAnsiTheme="majorHAnsi"/>
+              </w:rPr>
+              <w:t>4. El sistema muestra el resultado “Los goles deben ser valores enteros positivos”.</w:t>
+            </w:r>
+          </w:p>
+        </w:tc>
+      </w:tr>
+      <w:tr>
+        <w:tc>
+          <w:tcPr>
+            <w:tcW w:w="886" w:type="dxa"/>
+            <w:shd w:val="clear" w:color="auto" w:fill="BFBFBF" w:themeFill="background1" w:themeFillShade="BF"/>
+          </w:tcPr>
+          <w:p>
+            <w:pPr>
+              <w:rPr>
+                <w:rFonts w:asciiTheme="majorHAnsi" w:hAnsiTheme="majorHAnsi"/>
+              </w:rPr>
+            </w:pPr>
+            <w:r>
+              <w:rPr>
+                <w:rFonts w:asciiTheme="majorHAnsi" w:hAnsiTheme="majorHAnsi"/>
+              </w:rPr>
+              <w:t>TC_008</w:t>
+            </w:r>
+          </w:p>
+        </w:tc>
+        <w:tc>
+          <w:tcPr>
+            <w:tcW w:w="1793" w:type="dxa"/>
+          </w:tcPr>
+          <w:p>
+            <w:pPr>
               <w:rPr>
                 <w:rFonts w:asciiTheme="majorHAnsi" w:hAnsiTheme="majorHAnsi"/>
                 <w:b/>
                 <w:color w:val="00B050"/>
               </w:rPr>
-              <w:t>)</w:t>
+            </w:pPr>
+            <w:r>
+              <w:rPr>
+                <w:rFonts w:asciiTheme="majorHAnsi" w:hAnsiTheme="majorHAnsi"/>
+                <w:b/>
+                <w:color w:val="00B050"/>
+              </w:rPr>
+              <w:t xml:space="preserve">Cargar Resultados con Datos Inválidos (Un </w:t>
+            </w:r>
+            <w:proofErr w:type="spellStart"/>
+            <w:r>
+              <w:rPr>
+                <w:rFonts w:asciiTheme="majorHAnsi" w:hAnsiTheme="majorHAnsi"/>
+                <w:b/>
+                <w:color w:val="00B050"/>
+              </w:rPr>
+              <w:t>txt</w:t>
+            </w:r>
+            <w:proofErr w:type="spellEnd"/>
+            <w:r>
+              <w:rPr>
+                <w:rFonts w:asciiTheme="majorHAnsi" w:hAnsiTheme="majorHAnsi"/>
+                <w:b/>
+                <w:color w:val="00B050"/>
+              </w:rPr>
+              <w:t xml:space="preserve"> de los goles está vacío)</w:t>
             </w:r>
           </w:p>
         </w:tc>
@@ -1579,38 +2134,7 @@
               <w:rPr>
                 <w:rFonts w:asciiTheme="majorHAnsi" w:hAnsiTheme="majorHAnsi"/>
               </w:rPr>
-              <w:t xml:space="preserve">Para cada fecha, se ingresa el resultado de cada partido de la </w:t>
-            </w:r>
-            <w:r>
-              <w:rPr>
-                <w:rFonts w:asciiTheme="majorHAnsi" w:hAnsiTheme="majorHAnsi"/>
-              </w:rPr>
-              <w:lastRenderedPageBreak/>
-              <w:t>fecha (goles de los dos equipos). Los goles ingresados para algún partido son (</w:t>
-            </w:r>
-            <w:r>
-              <w:rPr>
-                <w:rFonts w:asciiTheme="majorHAnsi" w:hAnsiTheme="majorHAnsi"/>
-              </w:rPr>
-              <w:t>(-4)</w:t>
-            </w:r>
-            <w:r>
-              <w:rPr>
-                <w:rFonts w:asciiTheme="majorHAnsi" w:hAnsiTheme="majorHAnsi"/>
-              </w:rPr>
-              <w:t xml:space="preserve"> –</w:t>
-            </w:r>
-            <w:r>
-              <w:rPr>
-                <w:rFonts w:asciiTheme="majorHAnsi" w:hAnsiTheme="majorHAnsi"/>
-              </w:rPr>
-              <w:t xml:space="preserve"> (-6)</w:t>
-            </w:r>
-            <w:r>
-              <w:rPr>
-                <w:rFonts w:asciiTheme="majorHAnsi" w:hAnsiTheme="majorHAnsi"/>
-              </w:rPr>
-              <w:t>)</w:t>
+              <w:t>Para cada fecha, se ingresa el resultado de cada partido de la fecha (goles de los dos equipos). Los goles ingresados para algún partido son (3-   )</w:t>
             </w:r>
           </w:p>
           <w:p>
@@ -1625,12 +2149,6 @@
               </w:rPr>
               <w:t>4. Se selecciona la opción “Guardar”</w:t>
             </w:r>
-            <w:r>
-              <w:rPr>
-                <w:rFonts w:asciiTheme="majorHAnsi" w:hAnsiTheme="majorHAnsi"/>
-              </w:rPr>
-              <w:t xml:space="preserve"> </w:t>
-            </w:r>
           </w:p>
         </w:tc>
         <w:tc>
@@ -1647,7 +2165,6 @@
               <w:rPr>
                 <w:rFonts w:asciiTheme="majorHAnsi" w:hAnsiTheme="majorHAnsi"/>
               </w:rPr>
-              <w:lastRenderedPageBreak/>
               <w:t>1. El Sistema muestra el formulario de todos los Campeonatos creados.</w:t>
             </w:r>
           </w:p>
@@ -1680,14 +2197,7 @@
               <w:rPr>
                 <w:rFonts w:asciiTheme="majorHAnsi" w:hAnsiTheme="majorHAnsi"/>
               </w:rPr>
-              <w:t xml:space="preserve">4. El sistema muestra el resultado “Los goles deben </w:t>
-            </w:r>
-            <w:r>
-              <w:rPr>
-                <w:rFonts w:asciiTheme="majorHAnsi" w:hAnsiTheme="majorHAnsi"/>
-              </w:rPr>
-              <w:lastRenderedPageBreak/>
-              <w:t>ser valores enteros positivos”.</w:t>
+              <w:t>4. El sistema muestra el resultado “Debe completar todos los campos asociados a los resultados de un partido”.</w:t>
             </w:r>
           </w:p>
         </w:tc>
@@ -1709,7 +2219,7 @@
                 <w:rFonts w:asciiTheme="majorHAnsi" w:hAnsiTheme="majorHAnsi"/>
               </w:rPr>
               <w:lastRenderedPageBreak/>
-              <w:t>TC_007</w:t>
+              <w:t>TC_009</w:t>
             </w:r>
           </w:p>
         </w:tc>
@@ -1731,40 +2241,7 @@
                 <w:b/>
                 <w:color w:val="00B050"/>
               </w:rPr>
-              <w:t>Cargar Resultados con Datos Inválidos</w:t>
-            </w:r>
-          </w:p>
-          <w:p>
-            <w:pPr>
-              <w:rPr>
-                <w:rFonts w:asciiTheme="majorHAnsi" w:hAnsiTheme="majorHAnsi"/>
-                <w:b/>
-                <w:color w:val="00B050"/>
-              </w:rPr>
-            </w:pPr>
-            <w:r>
-              <w:rPr>
-                <w:rFonts w:asciiTheme="majorHAnsi" w:hAnsiTheme="majorHAnsi"/>
-                <w:b/>
-                <w:color w:val="00B050"/>
-              </w:rPr>
-              <w:t xml:space="preserve">(Goles: </w:t>
-            </w:r>
-            <w:r>
-              <w:rPr>
-                <w:rFonts w:asciiTheme="majorHAnsi" w:hAnsiTheme="majorHAnsi"/>
-                <w:b/>
-                <w:color w:val="00B050"/>
-              </w:rPr>
-              <w:t>letras y/o símbolos</w:t>
-            </w:r>
-            <w:r>
-              <w:rPr>
-                <w:rFonts w:asciiTheme="majorHAnsi" w:hAnsiTheme="majorHAnsi"/>
-                <w:b/>
-                <w:color w:val="00B050"/>
-              </w:rPr>
-              <w:t>)</w:t>
+              <w:t>Cancelar Carga de Resultados</w:t>
             </w:r>
           </w:p>
         </w:tc>
@@ -1823,13 +2300,6 @@
               </w:rPr>
             </w:pPr>
           </w:p>
-          <w:p>
-            <w:pPr>
-              <w:rPr>
-                <w:rFonts w:asciiTheme="majorHAnsi" w:hAnsiTheme="majorHAnsi"/>
-              </w:rPr>
-            </w:pPr>
-          </w:p>
         </w:tc>
         <w:tc>
           <w:tcPr>
@@ -1889,50 +2359,20 @@
               <w:rPr>
                 <w:rFonts w:asciiTheme="majorHAnsi" w:hAnsiTheme="majorHAnsi"/>
               </w:rPr>
-              <w:t>Para cada fecha, se ingresa el resultado de cada partido de la fecha (goles de los dos equipos). Los goles ingresados para algún partido son (</w:t>
-            </w:r>
-            <w:r>
-              <w:rPr>
-                <w:rFonts w:asciiTheme="majorHAnsi" w:hAnsiTheme="majorHAnsi"/>
-              </w:rPr>
-              <w:t>b(</w:t>
-            </w:r>
-            <w:r>
-              <w:rPr>
-                <w:rFonts w:asciiTheme="majorHAnsi" w:hAnsiTheme="majorHAnsi"/>
-              </w:rPr>
-              <w:t xml:space="preserve"> –</w:t>
-            </w:r>
-            <w:r>
-              <w:rPr>
-                <w:rFonts w:asciiTheme="majorHAnsi" w:hAnsiTheme="majorHAnsi"/>
-              </w:rPr>
-              <w:t xml:space="preserve"> n&amp;/</w:t>
-            </w:r>
-            <w:r>
-              <w:rPr>
-                <w:rFonts w:asciiTheme="majorHAnsi" w:hAnsiTheme="majorHAnsi"/>
-              </w:rPr>
-              <w:t>)</w:t>
-            </w:r>
-          </w:p>
-          <w:p>
-            <w:pPr>
-              <w:rPr>
-                <w:rFonts w:asciiTheme="majorHAnsi" w:hAnsiTheme="majorHAnsi"/>
-              </w:rPr>
-            </w:pPr>
-            <w:r>
-              <w:rPr>
-                <w:rFonts w:asciiTheme="majorHAnsi" w:hAnsiTheme="majorHAnsi"/>
-              </w:rPr>
-              <w:t>4. Se selecciona la opción “Guardar”</w:t>
-            </w:r>
-            <w:r>
-              <w:rPr>
-                <w:rFonts w:asciiTheme="majorHAnsi" w:hAnsiTheme="majorHAnsi"/>
-              </w:rPr>
-              <w:t xml:space="preserve"> </w:t>
+              <w:t>Para cada fecha, se ingresa el resultado de cada partido de la fecha (goles de los dos equipos). Los goles ingresados para algún partido son (3-2)</w:t>
+            </w:r>
+          </w:p>
+          <w:p>
+            <w:pPr>
+              <w:rPr>
+                <w:rFonts w:asciiTheme="majorHAnsi" w:hAnsiTheme="majorHAnsi"/>
+              </w:rPr>
+            </w:pPr>
+            <w:r>
+              <w:rPr>
+                <w:rFonts w:asciiTheme="majorHAnsi" w:hAnsiTheme="majorHAnsi"/>
+              </w:rPr>
+              <w:t>4. Se selecciona la opción “Cancelar”</w:t>
             </w:r>
           </w:p>
         </w:tc>
@@ -1982,516 +2422,7 @@
               <w:rPr>
                 <w:rFonts w:asciiTheme="majorHAnsi" w:hAnsiTheme="majorHAnsi"/>
               </w:rPr>
-              <w:t>4. El sistema muestra el resultado “Los goles deben ser valores enteros positivos”.</w:t>
-            </w:r>
-          </w:p>
-        </w:tc>
-      </w:tr>
-      <w:tr>
-        <w:tc>
-          <w:tcPr>
-            <w:tcW w:w="886" w:type="dxa"/>
-            <w:shd w:val="clear" w:color="auto" w:fill="BFBFBF" w:themeFill="background1" w:themeFillShade="BF"/>
-          </w:tcPr>
-          <w:p>
-            <w:pPr>
-              <w:rPr>
-                <w:rFonts w:asciiTheme="majorHAnsi" w:hAnsiTheme="majorHAnsi"/>
-              </w:rPr>
-            </w:pPr>
-            <w:r>
-              <w:rPr>
-                <w:rFonts w:asciiTheme="majorHAnsi" w:hAnsiTheme="majorHAnsi"/>
-              </w:rPr>
-              <w:t>TC_008</w:t>
-            </w:r>
-          </w:p>
-        </w:tc>
-        <w:tc>
-          <w:tcPr>
-            <w:tcW w:w="1793" w:type="dxa"/>
-          </w:tcPr>
-          <w:p>
-            <w:pPr>
-              <w:rPr>
-                <w:rFonts w:asciiTheme="majorHAnsi" w:hAnsiTheme="majorHAnsi"/>
-                <w:b/>
-                <w:color w:val="00B050"/>
-              </w:rPr>
-            </w:pPr>
-            <w:r>
-              <w:rPr>
-                <w:rFonts w:asciiTheme="majorHAnsi" w:hAnsiTheme="majorHAnsi"/>
-                <w:b/>
-                <w:color w:val="00B050"/>
-              </w:rPr>
-              <w:t xml:space="preserve">Cargar Resultados con Datos Inválidos (Un </w:t>
-            </w:r>
-            <w:proofErr w:type="spellStart"/>
-            <w:r>
-              <w:rPr>
-                <w:rFonts w:asciiTheme="majorHAnsi" w:hAnsiTheme="majorHAnsi"/>
-                <w:b/>
-                <w:color w:val="00B050"/>
-              </w:rPr>
-              <w:t>txt</w:t>
-            </w:r>
-            <w:proofErr w:type="spellEnd"/>
-            <w:r>
-              <w:rPr>
-                <w:rFonts w:asciiTheme="majorHAnsi" w:hAnsiTheme="majorHAnsi"/>
-                <w:b/>
-                <w:color w:val="00B050"/>
-              </w:rPr>
-              <w:t xml:space="preserve"> de los goles está vacío)</w:t>
-            </w:r>
-          </w:p>
-        </w:tc>
-        <w:tc>
-          <w:tcPr>
-            <w:tcW w:w="4517" w:type="dxa"/>
-          </w:tcPr>
-          <w:p>
-            <w:pPr>
-              <w:rPr>
-                <w:rFonts w:asciiTheme="majorHAnsi" w:hAnsiTheme="majorHAnsi"/>
-              </w:rPr>
-            </w:pPr>
-            <w:r>
-              <w:rPr>
-                <w:rFonts w:asciiTheme="majorHAnsi" w:hAnsiTheme="majorHAnsi"/>
-              </w:rPr>
-              <w:t xml:space="preserve">-El Campeonato "El único Héroe" se encuentra cargado. </w:t>
-            </w:r>
-          </w:p>
-          <w:p>
-            <w:pPr>
-              <w:rPr>
-                <w:rFonts w:asciiTheme="majorHAnsi" w:hAnsiTheme="majorHAnsi"/>
-              </w:rPr>
-            </w:pPr>
-            <w:r>
-              <w:rPr>
-                <w:rFonts w:asciiTheme="majorHAnsi" w:hAnsiTheme="majorHAnsi"/>
-              </w:rPr>
-              <w:t>-</w:t>
-            </w:r>
-            <w:r>
-              <w:rPr>
-                <w:rFonts w:asciiTheme="majorHAnsi" w:hAnsiTheme="majorHAnsi"/>
-              </w:rPr>
-              <w:t xml:space="preserve"> El Campeonato "El único Héroe"</w:t>
-            </w:r>
-            <w:r>
-              <w:rPr>
-                <w:rFonts w:asciiTheme="majorHAnsi" w:hAnsiTheme="majorHAnsi"/>
-              </w:rPr>
-              <w:t xml:space="preserve"> se encuentra Diagramado</w:t>
-            </w:r>
-            <w:r>
-              <w:rPr>
-                <w:rFonts w:asciiTheme="majorHAnsi" w:hAnsiTheme="majorHAnsi"/>
-              </w:rPr>
-              <w:t>.</w:t>
-            </w:r>
-          </w:p>
-          <w:p>
-            <w:pPr>
-              <w:rPr>
-                <w:rFonts w:asciiTheme="majorHAnsi" w:hAnsiTheme="majorHAnsi"/>
-              </w:rPr>
-            </w:pPr>
-          </w:p>
-        </w:tc>
-        <w:tc>
-          <w:tcPr>
-            <w:tcW w:w="3339" w:type="dxa"/>
-          </w:tcPr>
-          <w:p>
-            <w:pPr>
-              <w:rPr>
-                <w:rFonts w:asciiTheme="majorHAnsi" w:hAnsiTheme="majorHAnsi"/>
-              </w:rPr>
-            </w:pPr>
-            <w:r>
-              <w:rPr>
-                <w:rFonts w:asciiTheme="majorHAnsi" w:hAnsiTheme="majorHAnsi"/>
-              </w:rPr>
-              <w:t>1. Se selecciona del Menú la opción "Campeonatos".</w:t>
-            </w:r>
-          </w:p>
-          <w:p>
-            <w:pPr>
-              <w:rPr>
-                <w:rFonts w:asciiTheme="majorHAnsi" w:hAnsiTheme="majorHAnsi"/>
-              </w:rPr>
-            </w:pPr>
-            <w:r>
-              <w:rPr>
-                <w:rFonts w:asciiTheme="majorHAnsi" w:hAnsiTheme="majorHAnsi"/>
-              </w:rPr>
-              <w:t>2. Se selec</w:t>
-            </w:r>
-            <w:r>
-              <w:rPr>
-                <w:rFonts w:asciiTheme="majorHAnsi" w:hAnsiTheme="majorHAnsi"/>
-              </w:rPr>
-              <w:t>ciona la opción “Generar Resultados</w:t>
-            </w:r>
-            <w:r>
-              <w:rPr>
-                <w:rFonts w:asciiTheme="majorHAnsi" w:hAnsiTheme="majorHAnsi"/>
-              </w:rPr>
-              <w:t>” del campeonato “El único héroe”.</w:t>
-            </w:r>
-          </w:p>
-          <w:p>
-            <w:pPr>
-              <w:rPr>
-                <w:rFonts w:asciiTheme="majorHAnsi" w:hAnsiTheme="majorHAnsi"/>
-              </w:rPr>
-            </w:pPr>
-            <w:r>
-              <w:rPr>
-                <w:rFonts w:asciiTheme="majorHAnsi" w:hAnsiTheme="majorHAnsi"/>
-              </w:rPr>
-              <w:t xml:space="preserve">3. </w:t>
-            </w:r>
-            <w:r>
-              <w:rPr>
-                <w:rFonts w:asciiTheme="majorHAnsi" w:hAnsiTheme="majorHAnsi"/>
-              </w:rPr>
-              <w:t>Para cada fecha, se ingresa el resultado de cada partido de la fecha (goles de los dos equipos). Los goles ingresados para algún partido son (</w:t>
-            </w:r>
-            <w:r>
-              <w:rPr>
-                <w:rFonts w:asciiTheme="majorHAnsi" w:hAnsiTheme="majorHAnsi"/>
-              </w:rPr>
-              <w:t>3-   )</w:t>
-            </w:r>
-          </w:p>
-          <w:p>
-            <w:pPr>
-              <w:rPr>
-                <w:rFonts w:asciiTheme="majorHAnsi" w:hAnsiTheme="majorHAnsi"/>
-              </w:rPr>
-            </w:pPr>
-            <w:r>
-              <w:rPr>
-                <w:rFonts w:asciiTheme="majorHAnsi" w:hAnsiTheme="majorHAnsi"/>
-              </w:rPr>
-              <w:t>4. Se selecciona la opción “Guardar”</w:t>
-            </w:r>
-          </w:p>
-        </w:tc>
-        <w:tc>
-          <w:tcPr>
-            <w:tcW w:w="2630" w:type="dxa"/>
-          </w:tcPr>
-          <w:p>
-            <w:pPr>
-              <w:rPr>
-                <w:rFonts w:asciiTheme="majorHAnsi" w:hAnsiTheme="majorHAnsi"/>
-              </w:rPr>
-            </w:pPr>
-            <w:r>
-              <w:rPr>
-                <w:rFonts w:asciiTheme="majorHAnsi" w:hAnsiTheme="majorHAnsi"/>
-              </w:rPr>
-              <w:t>1. El Sistema muestra el formulario de todos los Campeonatos creados.</w:t>
-            </w:r>
-          </w:p>
-          <w:p>
-            <w:pPr>
-              <w:rPr>
-                <w:rFonts w:asciiTheme="majorHAnsi" w:hAnsiTheme="majorHAnsi"/>
-              </w:rPr>
-            </w:pPr>
-            <w:r>
-              <w:rPr>
-                <w:rFonts w:asciiTheme="majorHAnsi" w:hAnsiTheme="majorHAnsi"/>
-              </w:rPr>
-              <w:t xml:space="preserve">2. El Sistema </w:t>
-            </w:r>
-            <w:r>
-              <w:rPr>
-                <w:rFonts w:asciiTheme="majorHAnsi" w:hAnsiTheme="majorHAnsi"/>
-              </w:rPr>
-              <w:t>muestra el formulario “Resultados”.</w:t>
-            </w:r>
-          </w:p>
-          <w:p>
-            <w:pPr>
-              <w:rPr>
-                <w:rFonts w:asciiTheme="majorHAnsi" w:hAnsiTheme="majorHAnsi"/>
-              </w:rPr>
-            </w:pPr>
-            <w:r>
-              <w:rPr>
-                <w:rFonts w:asciiTheme="majorHAnsi" w:hAnsiTheme="majorHAnsi"/>
-              </w:rPr>
-              <w:t>4. El sistema muestra el resultado “</w:t>
-            </w:r>
-            <w:r>
-              <w:rPr>
-                <w:rFonts w:asciiTheme="majorHAnsi" w:hAnsiTheme="majorHAnsi"/>
-              </w:rPr>
-              <w:t>Debe completar todos los campos asociados a los resultados de un partido</w:t>
-            </w:r>
-            <w:r>
-              <w:rPr>
-                <w:rFonts w:asciiTheme="majorHAnsi" w:hAnsiTheme="majorHAnsi"/>
-              </w:rPr>
-              <w:t>”.</w:t>
-            </w:r>
-          </w:p>
-        </w:tc>
-      </w:tr>
-      <w:tr>
-        <w:tc>
-          <w:tcPr>
-            <w:tcW w:w="886" w:type="dxa"/>
-            <w:shd w:val="clear" w:color="auto" w:fill="BFBFBF" w:themeFill="background1" w:themeFillShade="BF"/>
-          </w:tcPr>
-          <w:p>
-            <w:pPr>
-              <w:rPr>
-                <w:rFonts w:asciiTheme="majorHAnsi" w:hAnsiTheme="majorHAnsi"/>
-              </w:rPr>
-            </w:pPr>
-            <w:r>
-              <w:rPr>
-                <w:rFonts w:asciiTheme="majorHAnsi" w:hAnsiTheme="majorHAnsi"/>
-              </w:rPr>
-              <w:lastRenderedPageBreak/>
-              <w:t>TC_009</w:t>
-            </w:r>
-          </w:p>
-        </w:tc>
-        <w:tc>
-          <w:tcPr>
-            <w:tcW w:w="1793" w:type="dxa"/>
-          </w:tcPr>
-          <w:p>
-            <w:pPr>
-              <w:rPr>
-                <w:rFonts w:asciiTheme="majorHAnsi" w:hAnsiTheme="majorHAnsi"/>
-                <w:b/>
-                <w:color w:val="00B050"/>
-              </w:rPr>
-            </w:pPr>
-            <w:r>
-              <w:rPr>
-                <w:rFonts w:asciiTheme="majorHAnsi" w:hAnsiTheme="majorHAnsi"/>
-                <w:b/>
-                <w:color w:val="00B050"/>
-              </w:rPr>
-              <w:t>Cancelar Carga de Resultados</w:t>
-            </w:r>
-          </w:p>
-        </w:tc>
-        <w:tc>
-          <w:tcPr>
-            <w:tcW w:w="4517" w:type="dxa"/>
-          </w:tcPr>
-          <w:p>
-            <w:pPr>
-              <w:rPr>
-                <w:rFonts w:asciiTheme="majorHAnsi" w:hAnsiTheme="majorHAnsi"/>
-              </w:rPr>
-            </w:pPr>
-            <w:r>
-              <w:rPr>
-                <w:rFonts w:asciiTheme="majorHAnsi" w:hAnsiTheme="majorHAnsi"/>
-              </w:rPr>
-              <w:t xml:space="preserve">-El Campeonato "El único Héroe" se encuentra cargado. </w:t>
-            </w:r>
-          </w:p>
-          <w:p>
-            <w:pPr>
-              <w:rPr>
-                <w:rFonts w:asciiTheme="majorHAnsi" w:hAnsiTheme="majorHAnsi"/>
-              </w:rPr>
-            </w:pPr>
-            <w:r>
-              <w:rPr>
-                <w:rFonts w:asciiTheme="majorHAnsi" w:hAnsiTheme="majorHAnsi"/>
-              </w:rPr>
-              <w:t>-</w:t>
-            </w:r>
-            <w:r>
-              <w:rPr>
-                <w:rFonts w:asciiTheme="majorHAnsi" w:hAnsiTheme="majorHAnsi"/>
-              </w:rPr>
-              <w:t xml:space="preserve"> El Campeonato "El único Héroe"</w:t>
-            </w:r>
-            <w:r>
-              <w:rPr>
-                <w:rFonts w:asciiTheme="majorHAnsi" w:hAnsiTheme="majorHAnsi"/>
-              </w:rPr>
-              <w:t xml:space="preserve"> se encuentra Diagramado</w:t>
-            </w:r>
-            <w:r>
-              <w:rPr>
-                <w:rFonts w:asciiTheme="majorHAnsi" w:hAnsiTheme="majorHAnsi"/>
-              </w:rPr>
-              <w:t>.</w:t>
-            </w:r>
-          </w:p>
-          <w:p>
-            <w:pPr>
-              <w:rPr>
-                <w:rFonts w:asciiTheme="majorHAnsi" w:hAnsiTheme="majorHAnsi"/>
-              </w:rPr>
-            </w:pPr>
-          </w:p>
-        </w:tc>
-        <w:tc>
-          <w:tcPr>
-            <w:tcW w:w="3339" w:type="dxa"/>
-          </w:tcPr>
-          <w:p>
-            <w:pPr>
-              <w:rPr>
-                <w:rFonts w:asciiTheme="majorHAnsi" w:hAnsiTheme="majorHAnsi"/>
-              </w:rPr>
-            </w:pPr>
-            <w:r>
-              <w:rPr>
-                <w:rFonts w:asciiTheme="majorHAnsi" w:hAnsiTheme="majorHAnsi"/>
-              </w:rPr>
-              <w:t>1. Se selecciona del Menú la opción "Campeonatos".</w:t>
-            </w:r>
-          </w:p>
-          <w:p>
-            <w:pPr>
-              <w:rPr>
-                <w:rFonts w:asciiTheme="majorHAnsi" w:hAnsiTheme="majorHAnsi"/>
-              </w:rPr>
-            </w:pPr>
-            <w:r>
-              <w:rPr>
-                <w:rFonts w:asciiTheme="majorHAnsi" w:hAnsiTheme="majorHAnsi"/>
-              </w:rPr>
-              <w:t>2. Se selec</w:t>
-            </w:r>
-            <w:r>
-              <w:rPr>
-                <w:rFonts w:asciiTheme="majorHAnsi" w:hAnsiTheme="majorHAnsi"/>
-              </w:rPr>
-              <w:t>ciona la opción “Generar Resultados</w:t>
-            </w:r>
-            <w:r>
-              <w:rPr>
-                <w:rFonts w:asciiTheme="majorHAnsi" w:hAnsiTheme="majorHAnsi"/>
-              </w:rPr>
-              <w:t>” del campeonato “El único héroe”.</w:t>
-            </w:r>
-          </w:p>
-          <w:p>
-            <w:pPr>
-              <w:rPr>
-                <w:rFonts w:asciiTheme="majorHAnsi" w:hAnsiTheme="majorHAnsi"/>
-              </w:rPr>
-            </w:pPr>
-            <w:r>
-              <w:rPr>
-                <w:rFonts w:asciiTheme="majorHAnsi" w:hAnsiTheme="majorHAnsi"/>
-              </w:rPr>
-              <w:t xml:space="preserve">3. </w:t>
-            </w:r>
-            <w:r>
-              <w:rPr>
-                <w:rFonts w:asciiTheme="majorHAnsi" w:hAnsiTheme="majorHAnsi"/>
-              </w:rPr>
-              <w:t xml:space="preserve">Para cada fecha, se ingresa el resultado de cada partido de la fecha (goles de los dos equipos). Los goles ingresados para algún partido son </w:t>
-            </w:r>
-            <w:r>
-              <w:rPr>
-                <w:rFonts w:asciiTheme="majorHAnsi" w:hAnsiTheme="majorHAnsi"/>
-              </w:rPr>
-              <w:t>(3-2)</w:t>
-            </w:r>
-          </w:p>
-          <w:p>
-            <w:pPr>
-              <w:rPr>
-                <w:rFonts w:asciiTheme="majorHAnsi" w:hAnsiTheme="majorHAnsi"/>
-              </w:rPr>
-            </w:pPr>
-            <w:r>
-              <w:rPr>
-                <w:rFonts w:asciiTheme="majorHAnsi" w:hAnsiTheme="majorHAnsi"/>
-              </w:rPr>
-              <w:t xml:space="preserve">4. Se selecciona la opción </w:t>
-            </w:r>
-            <w:r>
-              <w:rPr>
-                <w:rFonts w:asciiTheme="majorHAnsi" w:hAnsiTheme="majorHAnsi"/>
-              </w:rPr>
-              <w:t>“Cancelar</w:t>
-            </w:r>
-            <w:r>
-              <w:rPr>
-                <w:rFonts w:asciiTheme="majorHAnsi" w:hAnsiTheme="majorHAnsi"/>
-              </w:rPr>
-              <w:t>”</w:t>
-            </w:r>
-          </w:p>
-        </w:tc>
-        <w:tc>
-          <w:tcPr>
-            <w:tcW w:w="2630" w:type="dxa"/>
-          </w:tcPr>
-          <w:p>
-            <w:pPr>
-              <w:rPr>
-                <w:rFonts w:asciiTheme="majorHAnsi" w:hAnsiTheme="majorHAnsi"/>
-              </w:rPr>
-            </w:pPr>
-            <w:r>
-              <w:rPr>
-                <w:rFonts w:asciiTheme="majorHAnsi" w:hAnsiTheme="majorHAnsi"/>
-              </w:rPr>
-              <w:t>1. El Sistema muestra el formulario de todos los Campeonatos creados.</w:t>
-            </w:r>
-          </w:p>
-          <w:p>
-            <w:pPr>
-              <w:rPr>
-                <w:rFonts w:asciiTheme="majorHAnsi" w:hAnsiTheme="majorHAnsi"/>
-              </w:rPr>
-            </w:pPr>
-            <w:r>
-              <w:rPr>
-                <w:rFonts w:asciiTheme="majorHAnsi" w:hAnsiTheme="majorHAnsi"/>
-              </w:rPr>
-              <w:t xml:space="preserve">2. El Sistema </w:t>
-            </w:r>
-            <w:r>
-              <w:rPr>
-                <w:rFonts w:asciiTheme="majorHAnsi" w:hAnsiTheme="majorHAnsi"/>
-              </w:rPr>
-              <w:t>muestra el formulario “Resultados”.</w:t>
-            </w:r>
-          </w:p>
-          <w:p>
-            <w:pPr>
-              <w:rPr>
-                <w:rFonts w:asciiTheme="majorHAnsi" w:hAnsiTheme="majorHAnsi"/>
-              </w:rPr>
-            </w:pPr>
-            <w:r>
-              <w:rPr>
-                <w:rFonts w:asciiTheme="majorHAnsi" w:hAnsiTheme="majorHAnsi"/>
-              </w:rPr>
-              <w:t xml:space="preserve">4. El sistema </w:t>
-            </w:r>
-            <w:r>
-              <w:rPr>
-                <w:rFonts w:asciiTheme="majorHAnsi" w:hAnsiTheme="majorHAnsi"/>
-              </w:rPr>
-              <w:t>pide confirmación de acción destructiva.</w:t>
+              <w:t>4. El sistema pide confirmación de acción destructiva.</w:t>
             </w:r>
           </w:p>
         </w:tc>
@@ -2505,13 +2436,30 @@
           <w:highlight w:val="green"/>
         </w:rPr>
       </w:pPr>
+      <w:commentRangeStart w:id="5"/>
       <w:r>
         <w:rPr>
           <w:b/>
           <w:highlight w:val="green"/>
         </w:rPr>
-        <w:t>Aclaración: no agregué casos de prueba asociados a que te permita cargar los resultados de manera incompleta de las fechas. Es decir que en una instancia, se pueden cargar TODAS las fechas, se pueden cargar SÓLO ALGUNAS fechas. Además se puede cargar una fecha COMPLETA o se pueden cargar sólo algunos partidos de una fecha quedando la misma como INCOMPLETA.</w:t>
+        <w:t>Aclaración: no agregué casos de prueba asociados a que te permita cargar los resultados de manera incompleta de las fechas. Es decir que en una instancia, se pueden cargar TODAS las fechas, se pueden cargar SÓLO ALGUNAS fechas. Además se puede cargar una fecha COMPLETA o se pueden cargar sólo algunos partidos de una fecha quedando la misma como INCOMPLETA</w:t>
       </w:r>
+      <w:commentRangeEnd w:id="5"/>
+      <w:r>
+        <w:rPr>
+          <w:rStyle w:val="Refdecomentario"/>
+        </w:rPr>
+        <w:commentReference w:id="5"/>
+      </w:r>
+      <w:r>
+        <w:rPr>
+          <w:b/>
+          <w:highlight w:val="green"/>
+        </w:rPr>
+        <w:t>.</w:t>
+      </w:r>
+      <w:bookmarkStart w:id="6" w:name="_GoBack"/>
+      <w:bookmarkEnd w:id="6"/>
     </w:p>
     <w:p>
       <w:pPr>
@@ -2560,8 +2508,8 @@
       </w:pPr>
     </w:p>
     <w:sectPr>
-      <w:headerReference w:type="default" r:id="rId6"/>
-      <w:footerReference w:type="default" r:id="rId7"/>
+      <w:headerReference w:type="default" r:id="rId8"/>
+      <w:footerReference w:type="default" r:id="rId9"/>
       <w:pgSz w:w="16838" w:h="11906" w:orient="landscape"/>
       <w:pgMar w:top="1701" w:right="1417" w:bottom="1701" w:left="1417" w:header="708" w:footer="113" w:gutter="0"/>
       <w:cols w:space="708"/>
@@ -2569,6 +2517,134 @@
     </w:sectPr>
   </w:body>
 </w:document>
+</file>
+
+<file path=word/comments.xml><?xml version="1.0" encoding="utf-8"?>
+<w:comments xmlns:wpc="http://schemas.microsoft.com/office/word/2010/wordprocessingCanvas" xmlns:mc="http://schemas.openxmlformats.org/markup-compatibility/2006" xmlns:o="urn:schemas-microsoft-com:office:office" xmlns:r="http://schemas.openxmlformats.org/officeDocument/2006/relationships" xmlns:m="http://schemas.openxmlformats.org/officeDocument/2006/math" xmlns:v="urn:schemas-microsoft-com:vml" xmlns:wp14="http://schemas.microsoft.com/office/word/2010/wordprocessingDrawing" xmlns:wp="http://schemas.openxmlformats.org/drawingml/2006/wordprocessingDrawing" xmlns:w10="urn:schemas-microsoft-com:office:word" xmlns:w="http://schemas.openxmlformats.org/wordprocessingml/2006/main" xmlns:w14="http://schemas.microsoft.com/office/word/2010/wordml" xmlns:w15="http://schemas.microsoft.com/office/word/2012/wordml" xmlns:wpg="http://schemas.microsoft.com/office/word/2010/wordprocessingGroup" xmlns:wpi="http://schemas.microsoft.com/office/word/2010/wordprocessingInk" xmlns:wne="http://schemas.microsoft.com/office/word/2006/wordml" xmlns:wps="http://schemas.microsoft.com/office/word/2010/wordprocessingShape" mc:Ignorable="w14 w15 wp14">
+  <w:comment w:id="0" w:author="Florencia Rojas" w:date="2014-05-30T11:57:00Z" w:initials="FR">
+    <w:p>
+      <w:pPr>
+        <w:pStyle w:val="Textocomentario"/>
+      </w:pPr>
+      <w:r>
+        <w:rPr>
+          <w:rStyle w:val="Refdecomentario"/>
+        </w:rPr>
+        <w:annotationRef/>
+      </w:r>
+      <w:r>
+        <w:t>No son formularios!</w:t>
+      </w:r>
+    </w:p>
+  </w:comment>
+  <w:comment w:id="1" w:author="Florencia Rojas" w:date="2014-05-30T11:57:00Z" w:initials="FR">
+    <w:p>
+      <w:pPr>
+        <w:pStyle w:val="Textocomentario"/>
+      </w:pPr>
+      <w:r>
+        <w:rPr>
+          <w:rStyle w:val="Refdecomentario"/>
+        </w:rPr>
+        <w:annotationRef/>
+      </w:r>
+      <w:r>
+        <w:t>No son formularios!</w:t>
+      </w:r>
+    </w:p>
+  </w:comment>
+  <w:comment w:id="2" w:author="Florencia Rojas" w:date="2014-05-30T11:58:00Z" w:initials="FR">
+    <w:p>
+      <w:pPr>
+        <w:pStyle w:val="Textocomentario"/>
+      </w:pPr>
+      <w:r>
+        <w:rPr>
+          <w:rStyle w:val="Refdecomentario"/>
+        </w:rPr>
+        <w:annotationRef/>
+      </w:r>
+      <w:r>
+        <w:t>Es más correcto decir, no se muestra o no se visualiza</w:t>
+      </w:r>
+    </w:p>
+  </w:comment>
+  <w:comment w:id="3" w:author="Florencia Rojas" w:date="2014-05-30T11:57:00Z" w:initials="FR">
+    <w:p>
+      <w:pPr>
+        <w:pStyle w:val="Textocomentario"/>
+      </w:pPr>
+      <w:r>
+        <w:rPr>
+          <w:rStyle w:val="Refdecomentario"/>
+        </w:rPr>
+        <w:annotationRef/>
+      </w:r>
+      <w:r>
+        <w:t>No son formularios!</w:t>
+      </w:r>
+    </w:p>
+  </w:comment>
+  <w:comment w:id="4" w:author="Florencia Rojas" w:date="2014-05-30T11:57:00Z" w:initials="FR">
+    <w:p>
+      <w:pPr>
+        <w:pStyle w:val="Textocomentario"/>
+      </w:pPr>
+      <w:r>
+        <w:rPr>
+          <w:rStyle w:val="Refdecomentario"/>
+        </w:rPr>
+        <w:annotationRef/>
+      </w:r>
+      <w:r>
+        <w:t>No son formularios!</w:t>
+      </w:r>
+    </w:p>
+  </w:comment>
+  <w:comment w:id="5" w:author="Florencia Rojas" w:date="2014-05-30T12:01:00Z" w:initials="FR">
+    <w:p>
+      <w:pPr>
+        <w:pStyle w:val="Textocomentario"/>
+      </w:pPr>
+      <w:r>
+        <w:rPr>
+          <w:rStyle w:val="Refdecomentario"/>
+        </w:rPr>
+        <w:annotationRef/>
+      </w:r>
+      <w:r>
+        <w:t xml:space="preserve">Faltaría agregar un </w:t>
+      </w:r>
+      <w:proofErr w:type="spellStart"/>
+      <w:r>
+        <w:t>cp</w:t>
+      </w:r>
+      <w:proofErr w:type="spellEnd"/>
+      <w:r>
+        <w:t xml:space="preserve"> que sea cargar resultados dejando fecha incompleta </w:t>
+      </w:r>
+      <w:proofErr w:type="spellStart"/>
+      <w:r>
+        <w:t>mepa</w:t>
+      </w:r>
+      <w:proofErr w:type="spellEnd"/>
+      <w:r>
+        <w:t>, y también que se contemple el cargar datos de un partido con un resultado cargado, o no?</w:t>
+      </w:r>
+    </w:p>
+  </w:comment>
+</w:comments>
+</file>
+
+<file path=word/commentsExtended.xml><?xml version="1.0" encoding="utf-8"?>
+<w15:commentsEx xmlns:wpc="http://schemas.microsoft.com/office/word/2010/wordprocessingCanvas" xmlns:mc="http://schemas.openxmlformats.org/markup-compatibility/2006" xmlns:o="urn:schemas-microsoft-com:office:office" xmlns:r="http://schemas.openxmlformats.org/officeDocument/2006/relationships" xmlns:m="http://schemas.openxmlformats.org/officeDocument/2006/math" xmlns:v="urn:schemas-microsoft-com:vml" xmlns:wp14="http://schemas.microsoft.com/office/word/2010/wordprocessingDrawing" xmlns:wp="http://schemas.openxmlformats.org/drawingml/2006/wordprocessingDrawing" xmlns:w10="urn:schemas-microsoft-com:office:word" xmlns:w="http://schemas.openxmlformats.org/wordprocessingml/2006/main" xmlns:w14="http://schemas.microsoft.com/office/word/2010/wordml" xmlns:w15="http://schemas.microsoft.com/office/word/2012/wordml" xmlns:wpg="http://schemas.microsoft.com/office/word/2010/wordprocessingGroup" xmlns:wpi="http://schemas.microsoft.com/office/word/2010/wordprocessingInk" xmlns:wne="http://schemas.microsoft.com/office/word/2006/wordml" xmlns:wps="http://schemas.microsoft.com/office/word/2010/wordprocessingShape" mc:Ignorable="w14 w15 wp14">
+  <w15:commentEx w15:paraId="11343674" w15:done="0"/>
+  <w15:commentEx w15:paraId="1B19AA67" w15:done="0"/>
+  <w15:commentEx w15:paraId="42AAF5FA" w15:done="0"/>
+  <w15:commentEx w15:paraId="33AB5961" w15:done="0"/>
+  <w15:commentEx w15:paraId="4F90A4BF" w15:done="0"/>
+  <w15:commentEx w15:paraId="7B0D0A4D" w15:done="0"/>
+</w15:commentsEx>
 </file>
 
 <file path=word/endnotes.xml><?xml version="1.0" encoding="utf-8"?>
@@ -2753,7 +2829,7 @@
               <w:sz w:val="18"/>
               <w:szCs w:val="18"/>
             </w:rPr>
-            <w:t>1</w:t>
+            <w:t>5</w:t>
           </w:r>
           <w:r>
             <w:rPr>
@@ -2815,7 +2891,7 @@
       <mc:AlternateContent>
         <mc:Choice Requires="wpg">
           <w:drawing>
-            <wp:anchor distT="0" distB="0" distL="114300" distR="114300" simplePos="0" relativeHeight="251659264" behindDoc="0" locked="0" layoutInCell="1" allowOverlap="1" wp14:anchorId="6CEC959E" wp14:editId="4B34CF80">
+            <wp:anchor distT="0" distB="0" distL="114300" distR="114300" simplePos="0" relativeHeight="251659264" behindDoc="0" locked="0" layoutInCell="1" allowOverlap="1" wp14:anchorId="13D7953F" wp14:editId="508546A3">
               <wp:simplePos x="0" y="0"/>
               <wp:positionH relativeFrom="column">
                 <wp:posOffset>-147320</wp:posOffset>
@@ -3868,6 +3944,14 @@
 </w:hdr>
 </file>
 
+<file path=word/people.xml><?xml version="1.0" encoding="utf-8"?>
+<w15:people xmlns:wpc="http://schemas.microsoft.com/office/word/2010/wordprocessingCanvas" xmlns:mc="http://schemas.openxmlformats.org/markup-compatibility/2006" xmlns:o="urn:schemas-microsoft-com:office:office" xmlns:r="http://schemas.openxmlformats.org/officeDocument/2006/relationships" xmlns:m="http://schemas.openxmlformats.org/officeDocument/2006/math" xmlns:v="urn:schemas-microsoft-com:vml" xmlns:wp14="http://schemas.microsoft.com/office/word/2010/wordprocessingDrawing" xmlns:wp="http://schemas.openxmlformats.org/drawingml/2006/wordprocessingDrawing" xmlns:w10="urn:schemas-microsoft-com:office:word" xmlns:w="http://schemas.openxmlformats.org/wordprocessingml/2006/main" xmlns:w14="http://schemas.microsoft.com/office/word/2010/wordml" xmlns:w15="http://schemas.microsoft.com/office/word/2012/wordml" xmlns:wpg="http://schemas.microsoft.com/office/word/2010/wordprocessingGroup" xmlns:wpi="http://schemas.microsoft.com/office/word/2010/wordprocessingInk" xmlns:wne="http://schemas.microsoft.com/office/word/2006/wordml" xmlns:wps="http://schemas.microsoft.com/office/word/2010/wordprocessingShape" mc:Ignorable="w14 w15 wp14">
+  <w15:person w15:author="Florencia Rojas">
+    <w15:presenceInfo w15:providerId="Windows Live" w15:userId="3442fe5061a88658"/>
+  </w15:person>
+</w15:people>
+</file>
+
 <file path=word/styles.xml><?xml version="1.0" encoding="utf-8"?>
 <w:styles xmlns:mc="http://schemas.openxmlformats.org/markup-compatibility/2006" xmlns:r="http://schemas.openxmlformats.org/officeDocument/2006/relationships" xmlns:w="http://schemas.openxmlformats.org/wordprocessingml/2006/main" xmlns:w14="http://schemas.microsoft.com/office/word/2010/wordml" xmlns:w15="http://schemas.microsoft.com/office/word/2012/wordml" mc:Ignorable="w14 w15">
   <w:docDefaults>
@@ -4362,6 +4446,104 @@
       </w:tblCellMar>
     </w:tblPr>
   </w:style>
+  <w:style w:type="character" w:styleId="Refdecomentario">
+    <w:name w:val="annotation reference"/>
+    <w:basedOn w:val="Fuentedeprrafopredeter"/>
+    <w:uiPriority w:val="99"/>
+    <w:semiHidden/>
+    <w:unhideWhenUsed/>
+    <w:rsid w:val="00CC6A78"/>
+    <w:rPr>
+      <w:sz w:val="16"/>
+      <w:szCs w:val="16"/>
+    </w:rPr>
+  </w:style>
+  <w:style w:type="paragraph" w:styleId="Textocomentario">
+    <w:name w:val="annotation text"/>
+    <w:basedOn w:val="Normal"/>
+    <w:link w:val="TextocomentarioCar"/>
+    <w:uiPriority w:val="99"/>
+    <w:semiHidden/>
+    <w:unhideWhenUsed/>
+    <w:rsid w:val="00CC6A78"/>
+    <w:pPr>
+      <w:spacing w:line="240" w:lineRule="auto"/>
+    </w:pPr>
+    <w:rPr>
+      <w:sz w:val="20"/>
+      <w:szCs w:val="20"/>
+    </w:rPr>
+  </w:style>
+  <w:style w:type="character" w:customStyle="1" w:styleId="TextocomentarioCar">
+    <w:name w:val="Texto comentario Car"/>
+    <w:basedOn w:val="Fuentedeprrafopredeter"/>
+    <w:link w:val="Textocomentario"/>
+    <w:uiPriority w:val="99"/>
+    <w:semiHidden/>
+    <w:rsid w:val="00CC6A78"/>
+    <w:rPr>
+      <w:sz w:val="20"/>
+      <w:szCs w:val="20"/>
+    </w:rPr>
+  </w:style>
+  <w:style w:type="paragraph" w:styleId="Asuntodelcomentario">
+    <w:name w:val="annotation subject"/>
+    <w:basedOn w:val="Textocomentario"/>
+    <w:next w:val="Textocomentario"/>
+    <w:link w:val="AsuntodelcomentarioCar"/>
+    <w:uiPriority w:val="99"/>
+    <w:semiHidden/>
+    <w:unhideWhenUsed/>
+    <w:rsid w:val="00CC6A78"/>
+    <w:rPr>
+      <w:b/>
+      <w:bCs/>
+    </w:rPr>
+  </w:style>
+  <w:style w:type="character" w:customStyle="1" w:styleId="AsuntodelcomentarioCar">
+    <w:name w:val="Asunto del comentario Car"/>
+    <w:basedOn w:val="TextocomentarioCar"/>
+    <w:link w:val="Asuntodelcomentario"/>
+    <w:uiPriority w:val="99"/>
+    <w:semiHidden/>
+    <w:rsid w:val="00CC6A78"/>
+    <w:rPr>
+      <w:b/>
+      <w:bCs/>
+      <w:sz w:val="20"/>
+      <w:szCs w:val="20"/>
+    </w:rPr>
+  </w:style>
+  <w:style w:type="paragraph" w:styleId="Textodeglobo">
+    <w:name w:val="Balloon Text"/>
+    <w:basedOn w:val="Normal"/>
+    <w:link w:val="TextodegloboCar"/>
+    <w:uiPriority w:val="99"/>
+    <w:semiHidden/>
+    <w:unhideWhenUsed/>
+    <w:rsid w:val="00CC6A78"/>
+    <w:pPr>
+      <w:spacing w:after="0" w:line="240" w:lineRule="auto"/>
+    </w:pPr>
+    <w:rPr>
+      <w:rFonts w:ascii="Segoe UI" w:hAnsi="Segoe UI" w:cs="Segoe UI"/>
+      <w:sz w:val="18"/>
+      <w:szCs w:val="18"/>
+    </w:rPr>
+  </w:style>
+  <w:style w:type="character" w:customStyle="1" w:styleId="TextodegloboCar">
+    <w:name w:val="Texto de globo Car"/>
+    <w:basedOn w:val="Fuentedeprrafopredeter"/>
+    <w:link w:val="Textodeglobo"/>
+    <w:uiPriority w:val="99"/>
+    <w:semiHidden/>
+    <w:rsid w:val="00CC6A78"/>
+    <w:rPr>
+      <w:rFonts w:ascii="Segoe UI" w:hAnsi="Segoe UI" w:cs="Segoe UI"/>
+      <w:sz w:val="18"/>
+      <w:szCs w:val="18"/>
+    </w:rPr>
+  </w:style>
 </w:styles>
 </file>
 

</xml_diff>

<commit_message>
- Se actualizó CP SPRINT 3/CP Sprint #3.docx
</commit_message>
<xml_diff>
--- a/Documentacion/Testing/Agiles/SPRINT 3/CP Sprint #3.docx
+++ b/Documentacion/Testing/Agiles/SPRINT 3/CP Sprint #3.docx
@@ -435,62 +435,32 @@
               <w:rPr>
                 <w:rFonts w:asciiTheme="majorHAnsi" w:hAnsiTheme="majorHAnsi"/>
               </w:rPr>
-              <w:t xml:space="preserve">1. El Sistema muestra el </w:t>
-            </w:r>
-            <w:commentRangeStart w:id="0"/>
-            <w:r>
-              <w:rPr>
-                <w:rFonts w:asciiTheme="majorHAnsi" w:hAnsiTheme="majorHAnsi"/>
-              </w:rPr>
-              <w:t>formulario</w:t>
-            </w:r>
-            <w:commentRangeEnd w:id="0"/>
-            <w:r>
-              <w:rPr>
-                <w:rStyle w:val="Refdecomentario"/>
-                <w:lang w:val="es-ES"/>
-              </w:rPr>
-              <w:commentReference w:id="0"/>
-            </w:r>
-            <w:r>
-              <w:rPr>
-                <w:rFonts w:asciiTheme="majorHAnsi" w:hAnsiTheme="majorHAnsi"/>
-              </w:rPr>
-              <w:t xml:space="preserve"> de todos los Campeonatos creados.</w:t>
-            </w:r>
-          </w:p>
-          <w:p>
-            <w:pPr>
-              <w:rPr>
-                <w:rFonts w:asciiTheme="majorHAnsi" w:hAnsiTheme="majorHAnsi"/>
-              </w:rPr>
-            </w:pPr>
-            <w:r>
-              <w:rPr>
-                <w:rFonts w:asciiTheme="majorHAnsi" w:hAnsiTheme="majorHAnsi"/>
-              </w:rPr>
-              <w:t xml:space="preserve">2. El Sistema muestra el </w:t>
-            </w:r>
-            <w:commentRangeStart w:id="1"/>
-            <w:r>
-              <w:rPr>
-                <w:rFonts w:asciiTheme="majorHAnsi" w:hAnsiTheme="majorHAnsi"/>
-              </w:rPr>
-              <w:t>formulario</w:t>
-            </w:r>
-            <w:commentRangeEnd w:id="1"/>
-            <w:r>
-              <w:rPr>
-                <w:rStyle w:val="Refdecomentario"/>
-                <w:lang w:val="es-ES"/>
-              </w:rPr>
-              <w:commentReference w:id="1"/>
-            </w:r>
-            <w:r>
-              <w:rPr>
-                <w:rFonts w:asciiTheme="majorHAnsi" w:hAnsiTheme="majorHAnsi"/>
-              </w:rPr>
-              <w:t xml:space="preserve"> de </w:t>
+              <w:t xml:space="preserve">1. El Sistema muestra la pantalla </w:t>
+            </w:r>
+            <w:r>
+              <w:rPr>
+                <w:rFonts w:asciiTheme="majorHAnsi" w:hAnsiTheme="majorHAnsi"/>
+              </w:rPr>
+              <w:t>de todos los Campeonatos creados.</w:t>
+            </w:r>
+          </w:p>
+          <w:p>
+            <w:pPr>
+              <w:rPr>
+                <w:rFonts w:asciiTheme="majorHAnsi" w:hAnsiTheme="majorHAnsi"/>
+              </w:rPr>
+            </w:pPr>
+            <w:r>
+              <w:rPr>
+                <w:rFonts w:asciiTheme="majorHAnsi" w:hAnsiTheme="majorHAnsi"/>
+              </w:rPr>
+              <w:t xml:space="preserve">2. El Sistema muestra </w:t>
+            </w:r>
+            <w:r>
+              <w:rPr>
+                <w:rFonts w:asciiTheme="majorHAnsi" w:hAnsiTheme="majorHAnsi"/>
+              </w:rPr>
+              <w:t xml:space="preserve">la pantalla </w:t>
             </w:r>
             <w:r>
               <w:rPr>
@@ -650,28 +620,7 @@
               <w:rPr>
                 <w:rFonts w:asciiTheme="majorHAnsi" w:hAnsiTheme="majorHAnsi"/>
               </w:rPr>
-              <w:t xml:space="preserve">NO </w:t>
-            </w:r>
-            <w:commentRangeStart w:id="2"/>
-            <w:r>
-              <w:rPr>
-                <w:rFonts w:asciiTheme="majorHAnsi" w:hAnsiTheme="majorHAnsi"/>
-              </w:rPr>
-              <w:t>APARECE</w:t>
-            </w:r>
-            <w:commentRangeEnd w:id="2"/>
-            <w:r>
-              <w:rPr>
-                <w:rStyle w:val="Refdecomentario"/>
-                <w:lang w:val="es-ES"/>
-              </w:rPr>
-              <w:commentReference w:id="2"/>
-            </w:r>
-            <w:r>
-              <w:rPr>
-                <w:rFonts w:asciiTheme="majorHAnsi" w:hAnsiTheme="majorHAnsi"/>
-              </w:rPr>
-              <w:t>.</w:t>
+              <w:t>NO SE VISUALIZA</w:t>
             </w:r>
           </w:p>
           <w:p>
@@ -696,22 +645,7 @@
               <w:rPr>
                 <w:rFonts w:asciiTheme="majorHAnsi" w:hAnsiTheme="majorHAnsi"/>
               </w:rPr>
-              <w:t xml:space="preserve">1. El Sistema muestra el </w:t>
-            </w:r>
-            <w:commentRangeStart w:id="3"/>
-            <w:r>
-              <w:rPr>
-                <w:rFonts w:asciiTheme="majorHAnsi" w:hAnsiTheme="majorHAnsi"/>
-              </w:rPr>
-              <w:t xml:space="preserve">formulario </w:t>
-            </w:r>
-            <w:commentRangeEnd w:id="3"/>
-            <w:r>
-              <w:rPr>
-                <w:rStyle w:val="Refdecomentario"/>
-                <w:lang w:val="es-ES"/>
-              </w:rPr>
-              <w:commentReference w:id="3"/>
+              <w:t xml:space="preserve">1. El Sistema muestra la pantalla </w:t>
             </w:r>
             <w:r>
               <w:rPr>
@@ -884,21 +818,8 @@
               <w:rPr>
                 <w:rFonts w:asciiTheme="majorHAnsi" w:hAnsiTheme="majorHAnsi"/>
               </w:rPr>
-              <w:t xml:space="preserve"> NO APARECE</w:t>
-            </w:r>
-            <w:r>
-              <w:rPr>
-                <w:rFonts w:asciiTheme="majorHAnsi" w:hAnsiTheme="majorHAnsi"/>
-              </w:rPr>
-              <w:t>.</w:t>
-            </w:r>
-          </w:p>
-          <w:p>
-            <w:pPr>
-              <w:rPr>
-                <w:rFonts w:asciiTheme="majorHAnsi" w:hAnsiTheme="majorHAnsi"/>
-              </w:rPr>
-            </w:pPr>
+              <w:t xml:space="preserve"> NO SE VISUALIZA</w:t>
+            </w:r>
           </w:p>
         </w:tc>
         <w:tc>
@@ -915,28 +836,19 @@
               <w:rPr>
                 <w:rFonts w:asciiTheme="majorHAnsi" w:hAnsiTheme="majorHAnsi"/>
               </w:rPr>
-              <w:t xml:space="preserve">1. El Sistema muestra el </w:t>
-            </w:r>
-            <w:commentRangeStart w:id="4"/>
-            <w:r>
-              <w:rPr>
-                <w:rFonts w:asciiTheme="majorHAnsi" w:hAnsiTheme="majorHAnsi"/>
-              </w:rPr>
-              <w:t>formulario</w:t>
-            </w:r>
-            <w:commentRangeEnd w:id="4"/>
-            <w:r>
-              <w:rPr>
-                <w:rStyle w:val="Refdecomentario"/>
-                <w:lang w:val="es-ES"/>
-              </w:rPr>
-              <w:commentReference w:id="4"/>
-            </w:r>
-            <w:r>
-              <w:rPr>
-                <w:rFonts w:asciiTheme="majorHAnsi" w:hAnsiTheme="majorHAnsi"/>
-              </w:rPr>
-              <w:t xml:space="preserve"> de todos los Campeonatos creados.</w:t>
+              <w:t>1. El Si</w:t>
+            </w:r>
+            <w:r>
+              <w:rPr>
+                <w:rFonts w:asciiTheme="majorHAnsi" w:hAnsiTheme="majorHAnsi"/>
+              </w:rPr>
+              <w:t xml:space="preserve">stema muestra la pantalla </w:t>
+            </w:r>
+            <w:r>
+              <w:rPr>
+                <w:rFonts w:asciiTheme="majorHAnsi" w:hAnsiTheme="majorHAnsi"/>
+              </w:rPr>
+              <w:t>de todos los Campeonatos creados.</w:t>
             </w:r>
           </w:p>
           <w:p>
@@ -1998,25 +1910,232 @@
                 <w:b/>
                 <w:color w:val="00B050"/>
               </w:rPr>
-              <w:t xml:space="preserve">Cargar Resultados con Datos Inválidos (Un </w:t>
-            </w:r>
-            <w:proofErr w:type="spellStart"/>
-            <w:r>
+              <w:t>Cargar Resultados con Datos Inválidos (Un txt de los goles está vacío)</w:t>
+            </w:r>
+          </w:p>
+        </w:tc>
+        <w:tc>
+          <w:tcPr>
+            <w:tcW w:w="4517" w:type="dxa"/>
+          </w:tcPr>
+          <w:p>
+            <w:pPr>
+              <w:rPr>
+                <w:rFonts w:asciiTheme="majorHAnsi" w:hAnsiTheme="majorHAnsi"/>
+              </w:rPr>
+            </w:pPr>
+            <w:r>
+              <w:rPr>
+                <w:rFonts w:asciiTheme="majorHAnsi" w:hAnsiTheme="majorHAnsi"/>
+              </w:rPr>
+              <w:t xml:space="preserve">-El Campeonato "El único Héroe" se encuentra cargado. </w:t>
+            </w:r>
+          </w:p>
+          <w:p>
+            <w:pPr>
+              <w:rPr>
+                <w:rFonts w:asciiTheme="majorHAnsi" w:hAnsiTheme="majorHAnsi"/>
+              </w:rPr>
+            </w:pPr>
+            <w:r>
+              <w:rPr>
+                <w:rFonts w:asciiTheme="majorHAnsi" w:hAnsiTheme="majorHAnsi"/>
+              </w:rPr>
+              <w:t>-</w:t>
+            </w:r>
+            <w:r>
+              <w:rPr>
+                <w:rFonts w:asciiTheme="majorHAnsi" w:hAnsiTheme="majorHAnsi"/>
+              </w:rPr>
+              <w:t xml:space="preserve"> El Campeonato "El único Héroe"</w:t>
+            </w:r>
+            <w:r>
+              <w:rPr>
+                <w:rFonts w:asciiTheme="majorHAnsi" w:hAnsiTheme="majorHAnsi"/>
+              </w:rPr>
+              <w:t xml:space="preserve"> se encuentra Diagramado</w:t>
+            </w:r>
+            <w:r>
+              <w:rPr>
+                <w:rFonts w:asciiTheme="majorHAnsi" w:hAnsiTheme="majorHAnsi"/>
+              </w:rPr>
+              <w:t>.</w:t>
+            </w:r>
+          </w:p>
+          <w:p>
+            <w:pPr>
+              <w:rPr>
+                <w:rFonts w:asciiTheme="majorHAnsi" w:hAnsiTheme="majorHAnsi"/>
+              </w:rPr>
+            </w:pPr>
+          </w:p>
+        </w:tc>
+        <w:tc>
+          <w:tcPr>
+            <w:tcW w:w="3339" w:type="dxa"/>
+          </w:tcPr>
+          <w:p>
+            <w:pPr>
+              <w:rPr>
+                <w:rFonts w:asciiTheme="majorHAnsi" w:hAnsiTheme="majorHAnsi"/>
+              </w:rPr>
+            </w:pPr>
+            <w:r>
+              <w:rPr>
+                <w:rFonts w:asciiTheme="majorHAnsi" w:hAnsiTheme="majorHAnsi"/>
+              </w:rPr>
+              <w:t>1. Se selecciona del Menú la opción "Campeonatos".</w:t>
+            </w:r>
+          </w:p>
+          <w:p>
+            <w:pPr>
+              <w:rPr>
+                <w:rFonts w:asciiTheme="majorHAnsi" w:hAnsiTheme="majorHAnsi"/>
+              </w:rPr>
+            </w:pPr>
+            <w:r>
+              <w:rPr>
+                <w:rFonts w:asciiTheme="majorHAnsi" w:hAnsiTheme="majorHAnsi"/>
+              </w:rPr>
+              <w:t>2. Se selec</w:t>
+            </w:r>
+            <w:r>
+              <w:rPr>
+                <w:rFonts w:asciiTheme="majorHAnsi" w:hAnsiTheme="majorHAnsi"/>
+              </w:rPr>
+              <w:t>ciona la opción “Generar Resultados</w:t>
+            </w:r>
+            <w:r>
+              <w:rPr>
+                <w:rFonts w:asciiTheme="majorHAnsi" w:hAnsiTheme="majorHAnsi"/>
+              </w:rPr>
+              <w:t>” del campeonato “El único héroe”.</w:t>
+            </w:r>
+          </w:p>
+          <w:p>
+            <w:pPr>
+              <w:rPr>
+                <w:rFonts w:asciiTheme="majorHAnsi" w:hAnsiTheme="majorHAnsi"/>
+              </w:rPr>
+            </w:pPr>
+            <w:r>
+              <w:rPr>
+                <w:rFonts w:asciiTheme="majorHAnsi" w:hAnsiTheme="majorHAnsi"/>
+              </w:rPr>
+              <w:t xml:space="preserve">3. </w:t>
+            </w:r>
+            <w:r>
+              <w:rPr>
+                <w:rFonts w:asciiTheme="majorHAnsi" w:hAnsiTheme="majorHAnsi"/>
+              </w:rPr>
+              <w:t>Para cada fecha, se ingresa el resultado de cada partido de la fecha (goles de los dos equipos). Los goles ingresados para algún partido son (3-   )</w:t>
+            </w:r>
+          </w:p>
+          <w:p>
+            <w:pPr>
+              <w:rPr>
+                <w:rFonts w:asciiTheme="majorHAnsi" w:hAnsiTheme="majorHAnsi"/>
+              </w:rPr>
+            </w:pPr>
+            <w:r>
+              <w:rPr>
+                <w:rFonts w:asciiTheme="majorHAnsi" w:hAnsiTheme="majorHAnsi"/>
+              </w:rPr>
+              <w:t>4. Se selecciona la opción “Guardar”</w:t>
+            </w:r>
+          </w:p>
+        </w:tc>
+        <w:tc>
+          <w:tcPr>
+            <w:tcW w:w="2630" w:type="dxa"/>
+          </w:tcPr>
+          <w:p>
+            <w:pPr>
+              <w:rPr>
+                <w:rFonts w:asciiTheme="majorHAnsi" w:hAnsiTheme="majorHAnsi"/>
+              </w:rPr>
+            </w:pPr>
+            <w:r>
+              <w:rPr>
+                <w:rFonts w:asciiTheme="majorHAnsi" w:hAnsiTheme="majorHAnsi"/>
+              </w:rPr>
+              <w:t>1. El Sistema muestra el formulario de todos los Campeonatos creados.</w:t>
+            </w:r>
+          </w:p>
+          <w:p>
+            <w:pPr>
+              <w:rPr>
+                <w:rFonts w:asciiTheme="majorHAnsi" w:hAnsiTheme="majorHAnsi"/>
+              </w:rPr>
+            </w:pPr>
+            <w:r>
+              <w:rPr>
+                <w:rFonts w:asciiTheme="majorHAnsi" w:hAnsiTheme="majorHAnsi"/>
+              </w:rPr>
+              <w:t xml:space="preserve">2. El Sistema </w:t>
+            </w:r>
+            <w:r>
+              <w:rPr>
+                <w:rFonts w:asciiTheme="majorHAnsi" w:hAnsiTheme="majorHAnsi"/>
+              </w:rPr>
+              <w:t>muestra el formulario “Resultados”.</w:t>
+            </w:r>
+          </w:p>
+          <w:p>
+            <w:pPr>
+              <w:rPr>
+                <w:rFonts w:asciiTheme="majorHAnsi" w:hAnsiTheme="majorHAnsi"/>
+              </w:rPr>
+            </w:pPr>
+            <w:r>
+              <w:rPr>
+                <w:rFonts w:asciiTheme="majorHAnsi" w:hAnsiTheme="majorHAnsi"/>
+              </w:rPr>
+              <w:t>4. El sistema muestra el resultado “Debe completar todos los campos asociados a los resultados de un partido”.</w:t>
+            </w:r>
+          </w:p>
+        </w:tc>
+      </w:tr>
+      <w:tr>
+        <w:tc>
+          <w:tcPr>
+            <w:tcW w:w="886" w:type="dxa"/>
+            <w:shd w:val="clear" w:color="auto" w:fill="BFBFBF" w:themeFill="background1" w:themeFillShade="BF"/>
+          </w:tcPr>
+          <w:p>
+            <w:pPr>
+              <w:rPr>
+                <w:rFonts w:asciiTheme="majorHAnsi" w:hAnsiTheme="majorHAnsi"/>
+              </w:rPr>
+            </w:pPr>
+            <w:r>
+              <w:rPr>
+                <w:rFonts w:asciiTheme="majorHAnsi" w:hAnsiTheme="majorHAnsi"/>
+              </w:rPr>
+              <w:lastRenderedPageBreak/>
+              <w:t>TC_009</w:t>
+            </w:r>
+          </w:p>
+        </w:tc>
+        <w:tc>
+          <w:tcPr>
+            <w:tcW w:w="1793" w:type="dxa"/>
+          </w:tcPr>
+          <w:p>
+            <w:pPr>
               <w:rPr>
                 <w:rFonts w:asciiTheme="majorHAnsi" w:hAnsiTheme="majorHAnsi"/>
                 <w:b/>
                 <w:color w:val="00B050"/>
               </w:rPr>
-              <w:t>txt</w:t>
-            </w:r>
-            <w:proofErr w:type="spellEnd"/>
+            </w:pPr>
             <w:r>
               <w:rPr>
                 <w:rFonts w:asciiTheme="majorHAnsi" w:hAnsiTheme="majorHAnsi"/>
                 <w:b/>
                 <w:color w:val="00B050"/>
               </w:rPr>
-              <w:t xml:space="preserve"> de los goles está vacío)</w:t>
+              <w:t>Cancelar Carga de Resultados</w:t>
             </w:r>
           </w:p>
         </w:tc>
@@ -2134,232 +2253,15 @@
               <w:rPr>
                 <w:rFonts w:asciiTheme="majorHAnsi" w:hAnsiTheme="majorHAnsi"/>
               </w:rPr>
-              <w:t>Para cada fecha, se ingresa el resultado de cada partido de la fecha (goles de los dos equipos). Los goles ingresados para algún partido son (3-   )</w:t>
-            </w:r>
-          </w:p>
-          <w:p>
-            <w:pPr>
-              <w:rPr>
-                <w:rFonts w:asciiTheme="majorHAnsi" w:hAnsiTheme="majorHAnsi"/>
-              </w:rPr>
-            </w:pPr>
-            <w:r>
-              <w:rPr>
-                <w:rFonts w:asciiTheme="majorHAnsi" w:hAnsiTheme="majorHAnsi"/>
-              </w:rPr>
-              <w:t>4. Se selecciona la opción “Guardar”</w:t>
-            </w:r>
-          </w:p>
-        </w:tc>
-        <w:tc>
-          <w:tcPr>
-            <w:tcW w:w="2630" w:type="dxa"/>
-          </w:tcPr>
-          <w:p>
-            <w:pPr>
-              <w:rPr>
-                <w:rFonts w:asciiTheme="majorHAnsi" w:hAnsiTheme="majorHAnsi"/>
-              </w:rPr>
-            </w:pPr>
-            <w:r>
-              <w:rPr>
-                <w:rFonts w:asciiTheme="majorHAnsi" w:hAnsiTheme="majorHAnsi"/>
-              </w:rPr>
-              <w:t>1. El Sistema muestra el formulario de todos los Campeonatos creados.</w:t>
-            </w:r>
-          </w:p>
-          <w:p>
-            <w:pPr>
-              <w:rPr>
-                <w:rFonts w:asciiTheme="majorHAnsi" w:hAnsiTheme="majorHAnsi"/>
-              </w:rPr>
-            </w:pPr>
-            <w:r>
-              <w:rPr>
-                <w:rFonts w:asciiTheme="majorHAnsi" w:hAnsiTheme="majorHAnsi"/>
-              </w:rPr>
-              <w:t xml:space="preserve">2. El Sistema </w:t>
-            </w:r>
-            <w:r>
-              <w:rPr>
-                <w:rFonts w:asciiTheme="majorHAnsi" w:hAnsiTheme="majorHAnsi"/>
-              </w:rPr>
-              <w:t>muestra el formulario “Resultados”.</w:t>
-            </w:r>
-          </w:p>
-          <w:p>
-            <w:pPr>
-              <w:rPr>
-                <w:rFonts w:asciiTheme="majorHAnsi" w:hAnsiTheme="majorHAnsi"/>
-              </w:rPr>
-            </w:pPr>
-            <w:r>
-              <w:rPr>
-                <w:rFonts w:asciiTheme="majorHAnsi" w:hAnsiTheme="majorHAnsi"/>
-              </w:rPr>
-              <w:t>4. El sistema muestra el resultado “Debe completar todos los campos asociados a los resultados de un partido”.</w:t>
-            </w:r>
-          </w:p>
-        </w:tc>
-      </w:tr>
-      <w:tr>
-        <w:tc>
-          <w:tcPr>
-            <w:tcW w:w="886" w:type="dxa"/>
-            <w:shd w:val="clear" w:color="auto" w:fill="BFBFBF" w:themeFill="background1" w:themeFillShade="BF"/>
-          </w:tcPr>
-          <w:p>
-            <w:pPr>
-              <w:rPr>
-                <w:rFonts w:asciiTheme="majorHAnsi" w:hAnsiTheme="majorHAnsi"/>
-              </w:rPr>
-            </w:pPr>
-            <w:r>
-              <w:rPr>
-                <w:rFonts w:asciiTheme="majorHAnsi" w:hAnsiTheme="majorHAnsi"/>
-              </w:rPr>
-              <w:lastRenderedPageBreak/>
-              <w:t>TC_009</w:t>
-            </w:r>
-          </w:p>
-        </w:tc>
-        <w:tc>
-          <w:tcPr>
-            <w:tcW w:w="1793" w:type="dxa"/>
-          </w:tcPr>
-          <w:p>
-            <w:pPr>
-              <w:rPr>
-                <w:rFonts w:asciiTheme="majorHAnsi" w:hAnsiTheme="majorHAnsi"/>
-                <w:b/>
-                <w:color w:val="00B050"/>
-              </w:rPr>
-            </w:pPr>
-            <w:r>
-              <w:rPr>
-                <w:rFonts w:asciiTheme="majorHAnsi" w:hAnsiTheme="majorHAnsi"/>
-                <w:b/>
-                <w:color w:val="00B050"/>
-              </w:rPr>
-              <w:t>Cancelar Carga de Resultados</w:t>
-            </w:r>
-          </w:p>
-        </w:tc>
-        <w:tc>
-          <w:tcPr>
-            <w:tcW w:w="4517" w:type="dxa"/>
-          </w:tcPr>
-          <w:p>
-            <w:pPr>
-              <w:rPr>
-                <w:rFonts w:asciiTheme="majorHAnsi" w:hAnsiTheme="majorHAnsi"/>
-              </w:rPr>
-            </w:pPr>
-            <w:r>
-              <w:rPr>
-                <w:rFonts w:asciiTheme="majorHAnsi" w:hAnsiTheme="majorHAnsi"/>
-              </w:rPr>
-              <w:t xml:space="preserve">-El Campeonato "El único Héroe" se encuentra cargado. </w:t>
-            </w:r>
-          </w:p>
-          <w:p>
-            <w:pPr>
-              <w:rPr>
-                <w:rFonts w:asciiTheme="majorHAnsi" w:hAnsiTheme="majorHAnsi"/>
-              </w:rPr>
-            </w:pPr>
-            <w:r>
-              <w:rPr>
-                <w:rFonts w:asciiTheme="majorHAnsi" w:hAnsiTheme="majorHAnsi"/>
-              </w:rPr>
-              <w:t>-</w:t>
-            </w:r>
-            <w:r>
-              <w:rPr>
-                <w:rFonts w:asciiTheme="majorHAnsi" w:hAnsiTheme="majorHAnsi"/>
-              </w:rPr>
-              <w:t xml:space="preserve"> El Campeonato "El único Héroe"</w:t>
-            </w:r>
-            <w:r>
-              <w:rPr>
-                <w:rFonts w:asciiTheme="majorHAnsi" w:hAnsiTheme="majorHAnsi"/>
-              </w:rPr>
-              <w:t xml:space="preserve"> se encuentra Diagramado</w:t>
-            </w:r>
-            <w:r>
-              <w:rPr>
-                <w:rFonts w:asciiTheme="majorHAnsi" w:hAnsiTheme="majorHAnsi"/>
-              </w:rPr>
-              <w:t>.</w:t>
-            </w:r>
-          </w:p>
-          <w:p>
-            <w:pPr>
-              <w:rPr>
-                <w:rFonts w:asciiTheme="majorHAnsi" w:hAnsiTheme="majorHAnsi"/>
-              </w:rPr>
-            </w:pPr>
-          </w:p>
-        </w:tc>
-        <w:tc>
-          <w:tcPr>
-            <w:tcW w:w="3339" w:type="dxa"/>
-          </w:tcPr>
-          <w:p>
-            <w:pPr>
-              <w:rPr>
-                <w:rFonts w:asciiTheme="majorHAnsi" w:hAnsiTheme="majorHAnsi"/>
-              </w:rPr>
-            </w:pPr>
-            <w:r>
-              <w:rPr>
-                <w:rFonts w:asciiTheme="majorHAnsi" w:hAnsiTheme="majorHAnsi"/>
-              </w:rPr>
-              <w:t>1. Se selecciona del Menú la opción "Campeonatos".</w:t>
-            </w:r>
-          </w:p>
-          <w:p>
-            <w:pPr>
-              <w:rPr>
-                <w:rFonts w:asciiTheme="majorHAnsi" w:hAnsiTheme="majorHAnsi"/>
-              </w:rPr>
-            </w:pPr>
-            <w:r>
-              <w:rPr>
-                <w:rFonts w:asciiTheme="majorHAnsi" w:hAnsiTheme="majorHAnsi"/>
-              </w:rPr>
-              <w:t>2. Se selec</w:t>
-            </w:r>
-            <w:r>
-              <w:rPr>
-                <w:rFonts w:asciiTheme="majorHAnsi" w:hAnsiTheme="majorHAnsi"/>
-              </w:rPr>
-              <w:t>ciona la opción “Generar Resultados</w:t>
-            </w:r>
-            <w:r>
-              <w:rPr>
-                <w:rFonts w:asciiTheme="majorHAnsi" w:hAnsiTheme="majorHAnsi"/>
-              </w:rPr>
-              <w:t>” del campeonato “El único héroe”.</w:t>
-            </w:r>
-          </w:p>
-          <w:p>
-            <w:pPr>
-              <w:rPr>
-                <w:rFonts w:asciiTheme="majorHAnsi" w:hAnsiTheme="majorHAnsi"/>
-              </w:rPr>
-            </w:pPr>
-            <w:r>
-              <w:rPr>
-                <w:rFonts w:asciiTheme="majorHAnsi" w:hAnsiTheme="majorHAnsi"/>
-              </w:rPr>
-              <w:t xml:space="preserve">3. </w:t>
-            </w:r>
-            <w:r>
-              <w:rPr>
-                <w:rFonts w:asciiTheme="majorHAnsi" w:hAnsiTheme="majorHAnsi"/>
-              </w:rPr>
-              <w:t>Para cada fecha, se ingresa el resultado de cada partido de la fecha (goles de los dos equipos). Los goles ingresados para algún partido son (3-2)</w:t>
+              <w:t>Para cada fecha, se ingresa el resultado de cada partido de la fecha (goles de los dos equipos). Los g</w:t>
+            </w:r>
+            <w:bookmarkStart w:id="0" w:name="_GoBack"/>
+            <w:bookmarkEnd w:id="0"/>
+            <w:r>
+              <w:rPr>
+                <w:rFonts w:asciiTheme="majorHAnsi" w:hAnsiTheme="majorHAnsi"/>
+              </w:rPr>
+              <w:t>oles ingresados para algún partido son (3-2)</w:t>
             </w:r>
           </w:p>
           <w:p>
@@ -2436,7 +2338,8 @@
           <w:highlight w:val="green"/>
         </w:rPr>
       </w:pPr>
-      <w:commentRangeStart w:id="5"/>
+      <w:commentRangeStart w:id="1"/>
+      <w:commentRangeStart w:id="2"/>
       <w:r>
         <w:rPr>
           <w:b/>
@@ -2444,12 +2347,19 @@
         </w:rPr>
         <w:t>Aclaración: no agregué casos de prueba asociados a que te permita cargar los resultados de manera incompleta de las fechas. Es decir que en una instancia, se pueden cargar TODAS las fechas, se pueden cargar SÓLO ALGUNAS fechas. Además se puede cargar una fecha COMPLETA o se pueden cargar sólo algunos partidos de una fecha quedando la misma como INCOMPLETA</w:t>
       </w:r>
-      <w:commentRangeEnd w:id="5"/>
+      <w:commentRangeEnd w:id="1"/>
       <w:r>
         <w:rPr>
           <w:rStyle w:val="Refdecomentario"/>
         </w:rPr>
-        <w:commentReference w:id="5"/>
+        <w:commentReference w:id="1"/>
+      </w:r>
+      <w:commentRangeEnd w:id="2"/>
+      <w:r>
+        <w:rPr>
+          <w:rStyle w:val="Refdecomentario"/>
+        </w:rPr>
+        <w:commentReference w:id="2"/>
       </w:r>
       <w:r>
         <w:rPr>
@@ -2458,8 +2368,6 @@
         </w:rPr>
         <w:t>.</w:t>
       </w:r>
-      <w:bookmarkStart w:id="6" w:name="_GoBack"/>
-      <w:bookmarkEnd w:id="6"/>
     </w:p>
     <w:p>
       <w:pPr>
@@ -2521,7 +2429,7 @@
 
 <file path=word/comments.xml><?xml version="1.0" encoding="utf-8"?>
 <w:comments xmlns:wpc="http://schemas.microsoft.com/office/word/2010/wordprocessingCanvas" xmlns:mc="http://schemas.openxmlformats.org/markup-compatibility/2006" xmlns:o="urn:schemas-microsoft-com:office:office" xmlns:r="http://schemas.openxmlformats.org/officeDocument/2006/relationships" xmlns:m="http://schemas.openxmlformats.org/officeDocument/2006/math" xmlns:v="urn:schemas-microsoft-com:vml" xmlns:wp14="http://schemas.microsoft.com/office/word/2010/wordprocessingDrawing" xmlns:wp="http://schemas.openxmlformats.org/drawingml/2006/wordprocessingDrawing" xmlns:w10="urn:schemas-microsoft-com:office:word" xmlns:w="http://schemas.openxmlformats.org/wordprocessingml/2006/main" xmlns:w14="http://schemas.microsoft.com/office/word/2010/wordml" xmlns:w15="http://schemas.microsoft.com/office/word/2012/wordml" xmlns:wpg="http://schemas.microsoft.com/office/word/2010/wordprocessingGroup" xmlns:wpi="http://schemas.microsoft.com/office/word/2010/wordprocessingInk" xmlns:wne="http://schemas.microsoft.com/office/word/2006/wordml" xmlns:wps="http://schemas.microsoft.com/office/word/2010/wordprocessingShape" mc:Ignorable="w14 w15 wp14">
-  <w:comment w:id="0" w:author="Florencia Rojas" w:date="2014-05-30T11:57:00Z" w:initials="FR">
+  <w:comment w:id="1" w:author="Florencia Rojas" w:date="2014-05-30T12:01:00Z" w:initials="FR">
     <w:p>
       <w:pPr>
         <w:pStyle w:val="Textocomentario"/>
@@ -2533,11 +2441,11 @@
         <w:annotationRef/>
       </w:r>
       <w:r>
-        <w:t>No son formularios!</w:t>
+        <w:t>Faltaría agregar un cp que sea cargar resultados dejando fecha incompleta mepa, y también que se contemple el cargar datos de un partido con un resultado cargado, o no?</w:t>
       </w:r>
     </w:p>
   </w:comment>
-  <w:comment w:id="1" w:author="Florencia Rojas" w:date="2014-05-30T11:57:00Z" w:initials="FR">
+  <w:comment w:id="2" w:author="Paulita Pedrosa" w:date="2014-05-30T13:26:00Z" w:initials="PP">
     <w:p>
       <w:pPr>
         <w:pStyle w:val="Textocomentario"/>
@@ -2548,89 +2456,6 @@
         </w:rPr>
         <w:annotationRef/>
       </w:r>
-      <w:r>
-        <w:t>No son formularios!</w:t>
-      </w:r>
-    </w:p>
-  </w:comment>
-  <w:comment w:id="2" w:author="Florencia Rojas" w:date="2014-05-30T11:58:00Z" w:initials="FR">
-    <w:p>
-      <w:pPr>
-        <w:pStyle w:val="Textocomentario"/>
-      </w:pPr>
-      <w:r>
-        <w:rPr>
-          <w:rStyle w:val="Refdecomentario"/>
-        </w:rPr>
-        <w:annotationRef/>
-      </w:r>
-      <w:r>
-        <w:t>Es más correcto decir, no se muestra o no se visualiza</w:t>
-      </w:r>
-    </w:p>
-  </w:comment>
-  <w:comment w:id="3" w:author="Florencia Rojas" w:date="2014-05-30T11:57:00Z" w:initials="FR">
-    <w:p>
-      <w:pPr>
-        <w:pStyle w:val="Textocomentario"/>
-      </w:pPr>
-      <w:r>
-        <w:rPr>
-          <w:rStyle w:val="Refdecomentario"/>
-        </w:rPr>
-        <w:annotationRef/>
-      </w:r>
-      <w:r>
-        <w:t>No son formularios!</w:t>
-      </w:r>
-    </w:p>
-  </w:comment>
-  <w:comment w:id="4" w:author="Florencia Rojas" w:date="2014-05-30T11:57:00Z" w:initials="FR">
-    <w:p>
-      <w:pPr>
-        <w:pStyle w:val="Textocomentario"/>
-      </w:pPr>
-      <w:r>
-        <w:rPr>
-          <w:rStyle w:val="Refdecomentario"/>
-        </w:rPr>
-        <w:annotationRef/>
-      </w:r>
-      <w:r>
-        <w:t>No son formularios!</w:t>
-      </w:r>
-    </w:p>
-  </w:comment>
-  <w:comment w:id="5" w:author="Florencia Rojas" w:date="2014-05-30T12:01:00Z" w:initials="FR">
-    <w:p>
-      <w:pPr>
-        <w:pStyle w:val="Textocomentario"/>
-      </w:pPr>
-      <w:r>
-        <w:rPr>
-          <w:rStyle w:val="Refdecomentario"/>
-        </w:rPr>
-        <w:annotationRef/>
-      </w:r>
-      <w:r>
-        <w:t xml:space="preserve">Faltaría agregar un </w:t>
-      </w:r>
-      <w:proofErr w:type="spellStart"/>
-      <w:r>
-        <w:t>cp</w:t>
-      </w:r>
-      <w:proofErr w:type="spellEnd"/>
-      <w:r>
-        <w:t xml:space="preserve"> que sea cargar resultados dejando fecha incompleta </w:t>
-      </w:r>
-      <w:proofErr w:type="spellStart"/>
-      <w:r>
-        <w:t>mepa</w:t>
-      </w:r>
-      <w:proofErr w:type="spellEnd"/>
-      <w:r>
-        <w:t>, y también que se contemple el cargar datos de un partido con un resultado cargado, o no?</w:t>
-      </w:r>
     </w:p>
   </w:comment>
 </w:comments>
@@ -2638,12 +2463,8 @@
 
 <file path=word/commentsExtended.xml><?xml version="1.0" encoding="utf-8"?>
 <w15:commentsEx xmlns:wpc="http://schemas.microsoft.com/office/word/2010/wordprocessingCanvas" xmlns:mc="http://schemas.openxmlformats.org/markup-compatibility/2006" xmlns:o="urn:schemas-microsoft-com:office:office" xmlns:r="http://schemas.openxmlformats.org/officeDocument/2006/relationships" xmlns:m="http://schemas.openxmlformats.org/officeDocument/2006/math" xmlns:v="urn:schemas-microsoft-com:vml" xmlns:wp14="http://schemas.microsoft.com/office/word/2010/wordprocessingDrawing" xmlns:wp="http://schemas.openxmlformats.org/drawingml/2006/wordprocessingDrawing" xmlns:w10="urn:schemas-microsoft-com:office:word" xmlns:w="http://schemas.openxmlformats.org/wordprocessingml/2006/main" xmlns:w14="http://schemas.microsoft.com/office/word/2010/wordml" xmlns:w15="http://schemas.microsoft.com/office/word/2012/wordml" xmlns:wpg="http://schemas.microsoft.com/office/word/2010/wordprocessingGroup" xmlns:wpi="http://schemas.microsoft.com/office/word/2010/wordprocessingInk" xmlns:wne="http://schemas.microsoft.com/office/word/2006/wordml" xmlns:wps="http://schemas.microsoft.com/office/word/2010/wordprocessingShape" mc:Ignorable="w14 w15 wp14">
-  <w15:commentEx w15:paraId="11343674" w15:done="0"/>
-  <w15:commentEx w15:paraId="1B19AA67" w15:done="0"/>
-  <w15:commentEx w15:paraId="42AAF5FA" w15:done="0"/>
-  <w15:commentEx w15:paraId="33AB5961" w15:done="0"/>
-  <w15:commentEx w15:paraId="4F90A4BF" w15:done="0"/>
   <w15:commentEx w15:paraId="7B0D0A4D" w15:done="0"/>
+  <w15:commentEx w15:paraId="5BC2F3F2" w15:paraIdParent="7B0D0A4D" w15:done="0"/>
 </w15:commentsEx>
 </file>
 
@@ -2829,7 +2650,7 @@
               <w:sz w:val="18"/>
               <w:szCs w:val="18"/>
             </w:rPr>
-            <w:t>5</w:t>
+            <w:t>4</w:t>
           </w:r>
           <w:r>
             <w:rPr>
@@ -3949,6 +3770,9 @@
   <w15:person w15:author="Florencia Rojas">
     <w15:presenceInfo w15:providerId="Windows Live" w15:userId="3442fe5061a88658"/>
   </w15:person>
+  <w15:person w15:author="Paulita Pedrosa">
+    <w15:presenceInfo w15:providerId="Windows Live" w15:userId="03a4fc63a383af8b"/>
+  </w15:person>
 </w15:people>
 </file>
 

</xml_diff>

<commit_message>
- Se agregó la Revisión para la US Consultar Fixture: Testing Sprint #3.xlsx
</commit_message>
<xml_diff>
--- a/Documentacion/Testing/Agiles/SPRINT 3/CP Sprint #3.docx
+++ b/Documentacion/Testing/Agiles/SPRINT 3/CP Sprint #3.docx
@@ -1079,7 +1079,19 @@
               <w:rPr>
                 <w:rFonts w:asciiTheme="majorHAnsi" w:hAnsiTheme="majorHAnsi"/>
               </w:rPr>
-              <w:t>1. El Sistema muestra el formulario de todos los Campeonatos creados.</w:t>
+              <w:t xml:space="preserve">1. El Sistema muestra </w:t>
+            </w:r>
+            <w:r>
+              <w:rPr>
+                <w:rFonts w:asciiTheme="majorHAnsi" w:hAnsiTheme="majorHAnsi"/>
+              </w:rPr>
+              <w:t xml:space="preserve">la pantalla </w:t>
+            </w:r>
+            <w:r>
+              <w:rPr>
+                <w:rFonts w:asciiTheme="majorHAnsi" w:hAnsiTheme="majorHAnsi"/>
+              </w:rPr>
+              <w:t>de todos los Campeonatos creados.</w:t>
             </w:r>
           </w:p>
           <w:p>
@@ -1098,7 +1110,19 @@
               <w:rPr>
                 <w:rFonts w:asciiTheme="majorHAnsi" w:hAnsiTheme="majorHAnsi"/>
               </w:rPr>
-              <w:t>muestra el formulario “Resultados”.</w:t>
+              <w:t xml:space="preserve">muestra </w:t>
+            </w:r>
+            <w:r>
+              <w:rPr>
+                <w:rFonts w:asciiTheme="majorHAnsi" w:hAnsiTheme="majorHAnsi"/>
+              </w:rPr>
+              <w:t xml:space="preserve">la pantalla </w:t>
+            </w:r>
+            <w:r>
+              <w:rPr>
+                <w:rFonts w:asciiTheme="majorHAnsi" w:hAnsiTheme="majorHAnsi"/>
+              </w:rPr>
+              <w:t>“Resultados”.</w:t>
             </w:r>
           </w:p>
           <w:p>
@@ -1319,7 +1343,19 @@
               <w:rPr>
                 <w:rFonts w:asciiTheme="majorHAnsi" w:hAnsiTheme="majorHAnsi"/>
               </w:rPr>
-              <w:t>1. El Sistema muestra el formulario de todos los Campeonatos creados.</w:t>
+              <w:t xml:space="preserve">1. El Sistema muestra </w:t>
+            </w:r>
+            <w:r>
+              <w:rPr>
+                <w:rFonts w:asciiTheme="majorHAnsi" w:hAnsiTheme="majorHAnsi"/>
+              </w:rPr>
+              <w:t xml:space="preserve">la pantalla </w:t>
+            </w:r>
+            <w:r>
+              <w:rPr>
+                <w:rFonts w:asciiTheme="majorHAnsi" w:hAnsiTheme="majorHAnsi"/>
+              </w:rPr>
+              <w:t>de todos los Campeonatos creados.</w:t>
             </w:r>
           </w:p>
           <w:p>
@@ -1338,7 +1374,19 @@
               <w:rPr>
                 <w:rFonts w:asciiTheme="majorHAnsi" w:hAnsiTheme="majorHAnsi"/>
               </w:rPr>
-              <w:t>muestra el formulario “Resultados”.</w:t>
+              <w:t xml:space="preserve">muestra </w:t>
+            </w:r>
+            <w:r>
+              <w:rPr>
+                <w:rFonts w:asciiTheme="majorHAnsi" w:hAnsiTheme="majorHAnsi"/>
+              </w:rPr>
+              <w:t xml:space="preserve">la pantalla </w:t>
+            </w:r>
+            <w:r>
+              <w:rPr>
+                <w:rFonts w:asciiTheme="majorHAnsi" w:hAnsiTheme="majorHAnsi"/>
+              </w:rPr>
+              <w:t>“Resultados”.</w:t>
             </w:r>
           </w:p>
           <w:p>
@@ -1573,7 +1621,19 @@
                 <w:rFonts w:asciiTheme="majorHAnsi" w:hAnsiTheme="majorHAnsi"/>
               </w:rPr>
               <w:lastRenderedPageBreak/>
-              <w:t>1. El Sistema muestra el formulario de todos los Campeonatos creados.</w:t>
+              <w:t xml:space="preserve">1. El Sistema muestra </w:t>
+            </w:r>
+            <w:r>
+              <w:rPr>
+                <w:rFonts w:asciiTheme="majorHAnsi" w:hAnsiTheme="majorHAnsi"/>
+              </w:rPr>
+              <w:t xml:space="preserve">la pantalla </w:t>
+            </w:r>
+            <w:r>
+              <w:rPr>
+                <w:rFonts w:asciiTheme="majorHAnsi" w:hAnsiTheme="majorHAnsi"/>
+              </w:rPr>
+              <w:t>de todos los Campeonatos creados.</w:t>
             </w:r>
           </w:p>
           <w:p>
@@ -1592,7 +1652,19 @@
               <w:rPr>
                 <w:rFonts w:asciiTheme="majorHAnsi" w:hAnsiTheme="majorHAnsi"/>
               </w:rPr>
-              <w:t>muestra el formulario “Resultados”.</w:t>
+              <w:t xml:space="preserve">muestra </w:t>
+            </w:r>
+            <w:r>
+              <w:rPr>
+                <w:rFonts w:asciiTheme="majorHAnsi" w:hAnsiTheme="majorHAnsi"/>
+              </w:rPr>
+              <w:t xml:space="preserve">la pantalla </w:t>
+            </w:r>
+            <w:r>
+              <w:rPr>
+                <w:rFonts w:asciiTheme="majorHAnsi" w:hAnsiTheme="majorHAnsi"/>
+              </w:rPr>
+              <w:t>“Resultados”.</w:t>
             </w:r>
           </w:p>
           <w:p>
@@ -1835,7 +1907,19 @@
               <w:rPr>
                 <w:rFonts w:asciiTheme="majorHAnsi" w:hAnsiTheme="majorHAnsi"/>
               </w:rPr>
-              <w:t>1. El Sistema muestra el formulario de todos los Campeonatos creados.</w:t>
+              <w:t xml:space="preserve">1. El Sistema muestra </w:t>
+            </w:r>
+            <w:r>
+              <w:rPr>
+                <w:rFonts w:asciiTheme="majorHAnsi" w:hAnsiTheme="majorHAnsi"/>
+              </w:rPr>
+              <w:t xml:space="preserve">la pantalla </w:t>
+            </w:r>
+            <w:r>
+              <w:rPr>
+                <w:rFonts w:asciiTheme="majorHAnsi" w:hAnsiTheme="majorHAnsi"/>
+              </w:rPr>
+              <w:t>de todos los Campeonatos creados.</w:t>
             </w:r>
           </w:p>
           <w:p>
@@ -1854,7 +1938,19 @@
               <w:rPr>
                 <w:rFonts w:asciiTheme="majorHAnsi" w:hAnsiTheme="majorHAnsi"/>
               </w:rPr>
-              <w:t>muestra el formulario “Resultados”.</w:t>
+              <w:t xml:space="preserve">muestra </w:t>
+            </w:r>
+            <w:r>
+              <w:rPr>
+                <w:rFonts w:asciiTheme="majorHAnsi" w:hAnsiTheme="majorHAnsi"/>
+              </w:rPr>
+              <w:t xml:space="preserve">la pantalla </w:t>
+            </w:r>
+            <w:r>
+              <w:rPr>
+                <w:rFonts w:asciiTheme="majorHAnsi" w:hAnsiTheme="majorHAnsi"/>
+              </w:rPr>
+              <w:t>“Resultados”.</w:t>
             </w:r>
           </w:p>
           <w:p>
@@ -2059,7 +2155,19 @@
               <w:rPr>
                 <w:rFonts w:asciiTheme="majorHAnsi" w:hAnsiTheme="majorHAnsi"/>
               </w:rPr>
-              <w:t>1. El Sistema muestra el formulario de todos los Campeonatos creados.</w:t>
+              <w:t xml:space="preserve">1. El Sistema muestra </w:t>
+            </w:r>
+            <w:r>
+              <w:rPr>
+                <w:rFonts w:asciiTheme="majorHAnsi" w:hAnsiTheme="majorHAnsi"/>
+              </w:rPr>
+              <w:t xml:space="preserve">la pantalla </w:t>
+            </w:r>
+            <w:r>
+              <w:rPr>
+                <w:rFonts w:asciiTheme="majorHAnsi" w:hAnsiTheme="majorHAnsi"/>
+              </w:rPr>
+              <w:t>de todos los Campeonatos creados.</w:t>
             </w:r>
           </w:p>
           <w:p>
@@ -2078,7 +2186,19 @@
               <w:rPr>
                 <w:rFonts w:asciiTheme="majorHAnsi" w:hAnsiTheme="majorHAnsi"/>
               </w:rPr>
-              <w:t>muestra el formulario “Resultados”.</w:t>
+              <w:t xml:space="preserve">muestra </w:t>
+            </w:r>
+            <w:r>
+              <w:rPr>
+                <w:rFonts w:asciiTheme="majorHAnsi" w:hAnsiTheme="majorHAnsi"/>
+              </w:rPr>
+              <w:t xml:space="preserve">la pantalla </w:t>
+            </w:r>
+            <w:r>
+              <w:rPr>
+                <w:rFonts w:asciiTheme="majorHAnsi" w:hAnsiTheme="majorHAnsi"/>
+              </w:rPr>
+              <w:t>“Resultados”.</w:t>
             </w:r>
           </w:p>
           <w:p>
@@ -2253,15 +2373,7 @@
               <w:rPr>
                 <w:rFonts w:asciiTheme="majorHAnsi" w:hAnsiTheme="majorHAnsi"/>
               </w:rPr>
-              <w:t>Para cada fecha, se ingresa el resultado de cada partido de la fecha (goles de los dos equipos). Los g</w:t>
-            </w:r>
-            <w:bookmarkStart w:id="0" w:name="_GoBack"/>
-            <w:bookmarkEnd w:id="0"/>
-            <w:r>
-              <w:rPr>
-                <w:rFonts w:asciiTheme="majorHAnsi" w:hAnsiTheme="majorHAnsi"/>
-              </w:rPr>
-              <w:t>oles ingresados para algún partido son (3-2)</w:t>
+              <w:t>Para cada fecha, se ingresa el resultado de cada partido de la fecha (goles de los dos equipos). Los goles ingresados para algún partido son (3-2)</w:t>
             </w:r>
           </w:p>
           <w:p>
@@ -2292,7 +2404,19 @@
               <w:rPr>
                 <w:rFonts w:asciiTheme="majorHAnsi" w:hAnsiTheme="majorHAnsi"/>
               </w:rPr>
-              <w:t>1. El Sistema muestra el formulario de todos los Campeonatos creados.</w:t>
+              <w:t xml:space="preserve">1. El Sistema muestra </w:t>
+            </w:r>
+            <w:r>
+              <w:rPr>
+                <w:rFonts w:asciiTheme="majorHAnsi" w:hAnsiTheme="majorHAnsi"/>
+              </w:rPr>
+              <w:t xml:space="preserve">la pantalla </w:t>
+            </w:r>
+            <w:r>
+              <w:rPr>
+                <w:rFonts w:asciiTheme="majorHAnsi" w:hAnsiTheme="majorHAnsi"/>
+              </w:rPr>
+              <w:t>de todos los Campeonatos creados.</w:t>
             </w:r>
           </w:p>
           <w:p>
@@ -2311,7 +2435,19 @@
               <w:rPr>
                 <w:rFonts w:asciiTheme="majorHAnsi" w:hAnsiTheme="majorHAnsi"/>
               </w:rPr>
-              <w:t>muestra el formulario “Resultados”.</w:t>
+              <w:t xml:space="preserve">muestra </w:t>
+            </w:r>
+            <w:r>
+              <w:rPr>
+                <w:rFonts w:asciiTheme="majorHAnsi" w:hAnsiTheme="majorHAnsi"/>
+              </w:rPr>
+              <w:t xml:space="preserve">la pantalla </w:t>
+            </w:r>
+            <w:r>
+              <w:rPr>
+                <w:rFonts w:asciiTheme="majorHAnsi" w:hAnsiTheme="majorHAnsi"/>
+              </w:rPr>
+              <w:t>“Resultados”.</w:t>
             </w:r>
           </w:p>
           <w:p>
@@ -2338,35 +2474,12 @@
           <w:highlight w:val="green"/>
         </w:rPr>
       </w:pPr>
-      <w:commentRangeStart w:id="1"/>
-      <w:commentRangeStart w:id="2"/>
       <w:r>
         <w:rPr>
           <w:b/>
           <w:highlight w:val="green"/>
         </w:rPr>
-        <w:t>Aclaración: no agregué casos de prueba asociados a que te permita cargar los resultados de manera incompleta de las fechas. Es decir que en una instancia, se pueden cargar TODAS las fechas, se pueden cargar SÓLO ALGUNAS fechas. Además se puede cargar una fecha COMPLETA o se pueden cargar sólo algunos partidos de una fecha quedando la misma como INCOMPLETA</w:t>
-      </w:r>
-      <w:commentRangeEnd w:id="1"/>
-      <w:r>
-        <w:rPr>
-          <w:rStyle w:val="Refdecomentario"/>
-        </w:rPr>
-        <w:commentReference w:id="1"/>
-      </w:r>
-      <w:commentRangeEnd w:id="2"/>
-      <w:r>
-        <w:rPr>
-          <w:rStyle w:val="Refdecomentario"/>
-        </w:rPr>
-        <w:commentReference w:id="2"/>
-      </w:r>
-      <w:r>
-        <w:rPr>
-          <w:b/>
-          <w:highlight w:val="green"/>
-        </w:rPr>
-        <w:t>.</w:t>
+        <w:t>Aclaración: no agregué casos de prueba asociados a que te permita cargar los resultados de manera incompleta de las fechas. Es decir que en una instancia, se pueden cargar TODAS las fechas, se pueden cargar SÓLO ALGUNAS fechas. Además se puede cargar una fecha COMPLETA o se pueden cargar sólo algunos partidos de una fecha quedando la misma como INCOMPLETA.</w:t>
       </w:r>
     </w:p>
     <w:p>
@@ -2380,7 +2493,16 @@
           <w:b/>
           <w:highlight w:val="green"/>
         </w:rPr>
-        <w:t>En la pantalla Cargar Resultados, siempre deben mostrarte la ÚLTIMA FECHA. Pudiendo estar ésta COMPLETA o INCOMPLETA.</w:t>
+        <w:t>En la pantalla Cargar Resultados, siempre deben mostrarte</w:t>
+      </w:r>
+      <w:bookmarkStart w:id="0" w:name="_GoBack"/>
+      <w:bookmarkEnd w:id="0"/>
+      <w:r>
+        <w:rPr>
+          <w:b/>
+          <w:highlight w:val="green"/>
+        </w:rPr>
+        <w:t xml:space="preserve"> la ÚLTIMA FECHA. Pudiendo estar ésta COMPLETA o INCOMPLETA.</w:t>
       </w:r>
     </w:p>
     <w:p/>
@@ -2416,8 +2538,8 @@
       </w:pPr>
     </w:p>
     <w:sectPr>
-      <w:headerReference w:type="default" r:id="rId8"/>
-      <w:footerReference w:type="default" r:id="rId9"/>
+      <w:headerReference w:type="default" r:id="rId6"/>
+      <w:footerReference w:type="default" r:id="rId7"/>
       <w:pgSz w:w="16838" w:h="11906" w:orient="landscape"/>
       <w:pgMar w:top="1701" w:right="1417" w:bottom="1701" w:left="1417" w:header="708" w:footer="113" w:gutter="0"/>
       <w:cols w:space="708"/>
@@ -2425,47 +2547,6 @@
     </w:sectPr>
   </w:body>
 </w:document>
-</file>
-
-<file path=word/comments.xml><?xml version="1.0" encoding="utf-8"?>
-<w:comments xmlns:wpc="http://schemas.microsoft.com/office/word/2010/wordprocessingCanvas" xmlns:mc="http://schemas.openxmlformats.org/markup-compatibility/2006" xmlns:o="urn:schemas-microsoft-com:office:office" xmlns:r="http://schemas.openxmlformats.org/officeDocument/2006/relationships" xmlns:m="http://schemas.openxmlformats.org/officeDocument/2006/math" xmlns:v="urn:schemas-microsoft-com:vml" xmlns:wp14="http://schemas.microsoft.com/office/word/2010/wordprocessingDrawing" xmlns:wp="http://schemas.openxmlformats.org/drawingml/2006/wordprocessingDrawing" xmlns:w10="urn:schemas-microsoft-com:office:word" xmlns:w="http://schemas.openxmlformats.org/wordprocessingml/2006/main" xmlns:w14="http://schemas.microsoft.com/office/word/2010/wordml" xmlns:w15="http://schemas.microsoft.com/office/word/2012/wordml" xmlns:wpg="http://schemas.microsoft.com/office/word/2010/wordprocessingGroup" xmlns:wpi="http://schemas.microsoft.com/office/word/2010/wordprocessingInk" xmlns:wne="http://schemas.microsoft.com/office/word/2006/wordml" xmlns:wps="http://schemas.microsoft.com/office/word/2010/wordprocessingShape" mc:Ignorable="w14 w15 wp14">
-  <w:comment w:id="1" w:author="Florencia Rojas" w:date="2014-05-30T12:01:00Z" w:initials="FR">
-    <w:p>
-      <w:pPr>
-        <w:pStyle w:val="Textocomentario"/>
-      </w:pPr>
-      <w:r>
-        <w:rPr>
-          <w:rStyle w:val="Refdecomentario"/>
-        </w:rPr>
-        <w:annotationRef/>
-      </w:r>
-      <w:r>
-        <w:t>Faltaría agregar un cp que sea cargar resultados dejando fecha incompleta mepa, y también que se contemple el cargar datos de un partido con un resultado cargado, o no?</w:t>
-      </w:r>
-    </w:p>
-  </w:comment>
-  <w:comment w:id="2" w:author="Paulita Pedrosa" w:date="2014-05-30T13:26:00Z" w:initials="PP">
-    <w:p>
-      <w:pPr>
-        <w:pStyle w:val="Textocomentario"/>
-      </w:pPr>
-      <w:r>
-        <w:rPr>
-          <w:rStyle w:val="Refdecomentario"/>
-        </w:rPr>
-        <w:annotationRef/>
-      </w:r>
-    </w:p>
-  </w:comment>
-</w:comments>
-</file>
-
-<file path=word/commentsExtended.xml><?xml version="1.0" encoding="utf-8"?>
-<w15:commentsEx xmlns:wpc="http://schemas.microsoft.com/office/word/2010/wordprocessingCanvas" xmlns:mc="http://schemas.openxmlformats.org/markup-compatibility/2006" xmlns:o="urn:schemas-microsoft-com:office:office" xmlns:r="http://schemas.openxmlformats.org/officeDocument/2006/relationships" xmlns:m="http://schemas.openxmlformats.org/officeDocument/2006/math" xmlns:v="urn:schemas-microsoft-com:vml" xmlns:wp14="http://schemas.microsoft.com/office/word/2010/wordprocessingDrawing" xmlns:wp="http://schemas.openxmlformats.org/drawingml/2006/wordprocessingDrawing" xmlns:w10="urn:schemas-microsoft-com:office:word" xmlns:w="http://schemas.openxmlformats.org/wordprocessingml/2006/main" xmlns:w14="http://schemas.microsoft.com/office/word/2010/wordml" xmlns:w15="http://schemas.microsoft.com/office/word/2012/wordml" xmlns:wpg="http://schemas.microsoft.com/office/word/2010/wordprocessingGroup" xmlns:wpi="http://schemas.microsoft.com/office/word/2010/wordprocessingInk" xmlns:wne="http://schemas.microsoft.com/office/word/2006/wordml" xmlns:wps="http://schemas.microsoft.com/office/word/2010/wordprocessingShape" mc:Ignorable="w14 w15 wp14">
-  <w15:commentEx w15:paraId="7B0D0A4D" w15:done="0"/>
-  <w15:commentEx w15:paraId="5BC2F3F2" w15:paraIdParent="7B0D0A4D" w15:done="0"/>
-</w15:commentsEx>
 </file>
 
 <file path=word/endnotes.xml><?xml version="1.0" encoding="utf-8"?>
@@ -2650,7 +2731,7 @@
               <w:sz w:val="18"/>
               <w:szCs w:val="18"/>
             </w:rPr>
-            <w:t>4</w:t>
+            <w:t>5</w:t>
           </w:r>
           <w:r>
             <w:rPr>
@@ -3765,17 +3846,6 @@
 </w:hdr>
 </file>
 
-<file path=word/people.xml><?xml version="1.0" encoding="utf-8"?>
-<w15:people xmlns:wpc="http://schemas.microsoft.com/office/word/2010/wordprocessingCanvas" xmlns:mc="http://schemas.openxmlformats.org/markup-compatibility/2006" xmlns:o="urn:schemas-microsoft-com:office:office" xmlns:r="http://schemas.openxmlformats.org/officeDocument/2006/relationships" xmlns:m="http://schemas.openxmlformats.org/officeDocument/2006/math" xmlns:v="urn:schemas-microsoft-com:vml" xmlns:wp14="http://schemas.microsoft.com/office/word/2010/wordprocessingDrawing" xmlns:wp="http://schemas.openxmlformats.org/drawingml/2006/wordprocessingDrawing" xmlns:w10="urn:schemas-microsoft-com:office:word" xmlns:w="http://schemas.openxmlformats.org/wordprocessingml/2006/main" xmlns:w14="http://schemas.microsoft.com/office/word/2010/wordml" xmlns:w15="http://schemas.microsoft.com/office/word/2012/wordml" xmlns:wpg="http://schemas.microsoft.com/office/word/2010/wordprocessingGroup" xmlns:wpi="http://schemas.microsoft.com/office/word/2010/wordprocessingInk" xmlns:wne="http://schemas.microsoft.com/office/word/2006/wordml" xmlns:wps="http://schemas.microsoft.com/office/word/2010/wordprocessingShape" mc:Ignorable="w14 w15 wp14">
-  <w15:person w15:author="Florencia Rojas">
-    <w15:presenceInfo w15:providerId="Windows Live" w15:userId="3442fe5061a88658"/>
-  </w15:person>
-  <w15:person w15:author="Paulita Pedrosa">
-    <w15:presenceInfo w15:providerId="Windows Live" w15:userId="03a4fc63a383af8b"/>
-  </w15:person>
-</w15:people>
-</file>
-
 <file path=word/styles.xml><?xml version="1.0" encoding="utf-8"?>
 <w:styles xmlns:mc="http://schemas.openxmlformats.org/markup-compatibility/2006" xmlns:r="http://schemas.openxmlformats.org/officeDocument/2006/relationships" xmlns:w="http://schemas.openxmlformats.org/wordprocessingml/2006/main" xmlns:w14="http://schemas.microsoft.com/office/word/2010/wordml" xmlns:w15="http://schemas.microsoft.com/office/word/2012/wordml" mc:Ignorable="w14 w15">
   <w:docDefaults>

</xml_diff>